<commit_message>
Bericht weiter geschrieben Event Bits
</commit_message>
<xml_diff>
--- a/Bericht Calculating Pi.docx
+++ b/Bericht Calculating Pi.docx
@@ -137,7 +137,13 @@
         <w:rPr>
           <w:rFonts w:ascii="Arial" w:hAnsi="Arial" w:cs="Arial"/>
         </w:rPr>
-        <w:t>Version 1.0</w:t>
+        <w:t>Version 1.</w:t>
+      </w:r>
+      <w:r>
+        <w:rPr>
+          <w:rFonts w:ascii="Arial" w:hAnsi="Arial" w:cs="Arial"/>
+        </w:rPr>
+        <w:t>2</w:t>
       </w:r>
     </w:p>
     <w:p>
@@ -165,7 +171,19 @@
         <w:rPr>
           <w:rFonts w:ascii="Arial" w:hAnsi="Arial" w:cs="Arial"/>
         </w:rPr>
-        <w:t>Datum: 04.10.2020</w:t>
+        <w:t xml:space="preserve">Datum: </w:t>
+      </w:r>
+      <w:r>
+        <w:rPr>
+          <w:rFonts w:ascii="Arial" w:hAnsi="Arial" w:cs="Arial"/>
+        </w:rPr>
+        <w:t>14</w:t>
+      </w:r>
+      <w:r>
+        <w:rPr>
+          <w:rFonts w:ascii="Arial" w:hAnsi="Arial" w:cs="Arial"/>
+        </w:rPr>
+        <w:t>.10.2020</w:t>
       </w:r>
     </w:p>
     <w:p/>
@@ -241,7 +259,7 @@
           <w:r>
             <w:fldChar w:fldCharType="separate"/>
           </w:r>
-          <w:hyperlink w:anchor="_Toc53579829" w:history="1">
+          <w:hyperlink w:anchor="_Toc53592528" w:history="1">
             <w:r>
               <w:rPr>
                 <w:rStyle w:val="Hyperlink"/>
@@ -288,7 +306,7 @@
                 <w:noProof/>
                 <w:webHidden/>
               </w:rPr>
-              <w:instrText xml:space="preserve"> PAGEREF _Toc53579829 \h </w:instrText>
+              <w:instrText xml:space="preserve"> PAGEREF _Toc53592528 \h </w:instrText>
             </w:r>
             <w:r>
               <w:rPr>
@@ -331,7 +349,7 @@
               <w:lang w:eastAsia="de-CH"/>
             </w:rPr>
           </w:pPr>
-          <w:hyperlink w:anchor="_Toc53579830" w:history="1">
+          <w:hyperlink w:anchor="_Toc53592529" w:history="1">
             <w:r>
               <w:rPr>
                 <w:rStyle w:val="Hyperlink"/>
@@ -378,7 +396,7 @@
                 <w:noProof/>
                 <w:webHidden/>
               </w:rPr>
-              <w:instrText xml:space="preserve"> PAGEREF _Toc53579830 \h </w:instrText>
+              <w:instrText xml:space="preserve"> PAGEREF _Toc53592529 \h </w:instrText>
             </w:r>
             <w:r>
               <w:rPr>
@@ -421,7 +439,7 @@
               <w:lang w:eastAsia="de-CH"/>
             </w:rPr>
           </w:pPr>
-          <w:hyperlink w:anchor="_Toc53579831" w:history="1">
+          <w:hyperlink w:anchor="_Toc53592530" w:history="1">
             <w:r>
               <w:rPr>
                 <w:rStyle w:val="Hyperlink"/>
@@ -468,7 +486,7 @@
                 <w:noProof/>
                 <w:webHidden/>
               </w:rPr>
-              <w:instrText xml:space="preserve"> PAGEREF _Toc53579831 \h </w:instrText>
+              <w:instrText xml:space="preserve"> PAGEREF _Toc53592530 \h </w:instrText>
             </w:r>
             <w:r>
               <w:rPr>
@@ -511,7 +529,7 @@
               <w:lang w:eastAsia="de-CH"/>
             </w:rPr>
           </w:pPr>
-          <w:hyperlink w:anchor="_Toc53579832" w:history="1">
+          <w:hyperlink w:anchor="_Toc53592531" w:history="1">
             <w:r>
               <w:rPr>
                 <w:rStyle w:val="Hyperlink"/>
@@ -554,7 +572,7 @@
                 <w:noProof/>
                 <w:webHidden/>
               </w:rPr>
-              <w:instrText xml:space="preserve"> PAGEREF _Toc53579832 \h </w:instrText>
+              <w:instrText xml:space="preserve"> PAGEREF _Toc53592531 \h </w:instrText>
             </w:r>
             <w:r>
               <w:rPr>
@@ -597,7 +615,7 @@
               <w:lang w:eastAsia="de-CH"/>
             </w:rPr>
           </w:pPr>
-          <w:hyperlink w:anchor="_Toc53579833" w:history="1">
+          <w:hyperlink w:anchor="_Toc53592532" w:history="1">
             <w:r>
               <w:rPr>
                 <w:rStyle w:val="Hyperlink"/>
@@ -640,7 +658,7 @@
                 <w:noProof/>
                 <w:webHidden/>
               </w:rPr>
-              <w:instrText xml:space="preserve"> PAGEREF _Toc53579833 \h </w:instrText>
+              <w:instrText xml:space="preserve"> PAGEREF _Toc53592532 \h </w:instrText>
             </w:r>
             <w:r>
               <w:rPr>
@@ -683,7 +701,7 @@
               <w:lang w:eastAsia="de-CH"/>
             </w:rPr>
           </w:pPr>
-          <w:hyperlink w:anchor="_Toc53579834" w:history="1">
+          <w:hyperlink w:anchor="_Toc53592533" w:history="1">
             <w:r>
               <w:rPr>
                 <w:rStyle w:val="Hyperlink"/>
@@ -726,7 +744,7 @@
                 <w:noProof/>
                 <w:webHidden/>
               </w:rPr>
-              <w:instrText xml:space="preserve"> PAGEREF _Toc53579834 \h </w:instrText>
+              <w:instrText xml:space="preserve"> PAGEREF _Toc53592533 \h </w:instrText>
             </w:r>
             <w:r>
               <w:rPr>
@@ -769,7 +787,7 @@
               <w:lang w:eastAsia="de-CH"/>
             </w:rPr>
           </w:pPr>
-          <w:hyperlink w:anchor="_Toc53579835" w:history="1">
+          <w:hyperlink w:anchor="_Toc53592534" w:history="1">
             <w:r>
               <w:rPr>
                 <w:rStyle w:val="Hyperlink"/>
@@ -812,7 +830,7 @@
                 <w:noProof/>
                 <w:webHidden/>
               </w:rPr>
-              <w:instrText xml:space="preserve"> PAGEREF _Toc53579835 \h </w:instrText>
+              <w:instrText xml:space="preserve"> PAGEREF _Toc53592534 \h </w:instrText>
             </w:r>
             <w:r>
               <w:rPr>
@@ -855,7 +873,7 @@
               <w:lang w:eastAsia="de-CH"/>
             </w:rPr>
           </w:pPr>
-          <w:hyperlink w:anchor="_Toc53579836" w:history="1">
+          <w:hyperlink w:anchor="_Toc53592535" w:history="1">
             <w:r>
               <w:rPr>
                 <w:rStyle w:val="Hyperlink"/>
@@ -898,7 +916,7 @@
                 <w:noProof/>
                 <w:webHidden/>
               </w:rPr>
-              <w:instrText xml:space="preserve"> PAGEREF _Toc53579836 \h </w:instrText>
+              <w:instrText xml:space="preserve"> PAGEREF _Toc53592535 \h </w:instrText>
             </w:r>
             <w:r>
               <w:rPr>
@@ -941,7 +959,7 @@
               <w:lang w:eastAsia="de-CH"/>
             </w:rPr>
           </w:pPr>
-          <w:hyperlink w:anchor="_Toc53579837" w:history="1">
+          <w:hyperlink w:anchor="_Toc53592536" w:history="1">
             <w:r>
               <w:rPr>
                 <w:rStyle w:val="Hyperlink"/>
@@ -988,7 +1006,7 @@
                 <w:noProof/>
                 <w:webHidden/>
               </w:rPr>
-              <w:instrText xml:space="preserve"> PAGEREF _Toc53579837 \h </w:instrText>
+              <w:instrText xml:space="preserve"> PAGEREF _Toc53592536 \h </w:instrText>
             </w:r>
             <w:r>
               <w:rPr>
@@ -1031,7 +1049,7 @@
               <w:lang w:eastAsia="de-CH"/>
             </w:rPr>
           </w:pPr>
-          <w:hyperlink w:anchor="_Toc53579838" w:history="1">
+          <w:hyperlink w:anchor="_Toc53592537" w:history="1">
             <w:r>
               <w:rPr>
                 <w:rStyle w:val="Hyperlink"/>
@@ -1051,7 +1069,7 @@
                 <w:rStyle w:val="Hyperlink"/>
                 <w:noProof/>
               </w:rPr>
-              <w:t>EventBits und TaskNotification im Leibniz Task</w:t>
+              <w:t>EventBits und TaskNotification im Leibniz und Kellular Task</w:t>
             </w:r>
             <w:r>
               <w:rPr>
@@ -1072,7 +1090,7 @@
                 <w:noProof/>
                 <w:webHidden/>
               </w:rPr>
-              <w:instrText xml:space="preserve"> PAGEREF _Toc53579838 \h </w:instrText>
+              <w:instrText xml:space="preserve"> PAGEREF _Toc53592537 \h </w:instrText>
             </w:r>
             <w:r>
               <w:rPr>
@@ -1115,7 +1133,7 @@
               <w:lang w:eastAsia="de-CH"/>
             </w:rPr>
           </w:pPr>
-          <w:hyperlink w:anchor="_Toc53579839" w:history="1">
+          <w:hyperlink w:anchor="_Toc53592538" w:history="1">
             <w:r>
               <w:rPr>
                 <w:rStyle w:val="Hyperlink"/>
@@ -1135,7 +1153,7 @@
                 <w:rStyle w:val="Hyperlink"/>
                 <w:noProof/>
               </w:rPr>
-              <w:t>EventBits und TaskNotification im Kellular Task</w:t>
+              <w:t>EventBits und TaskNotification im Steuer Task</w:t>
             </w:r>
             <w:r>
               <w:rPr>
@@ -1156,7 +1174,158 @@
                 <w:noProof/>
                 <w:webHidden/>
               </w:rPr>
-              <w:instrText xml:space="preserve"> PAGEREF _Toc53579839 \h </w:instrText>
+              <w:instrText xml:space="preserve"> PAGEREF _Toc53592538 \h </w:instrText>
+            </w:r>
+            <w:r>
+              <w:rPr>
+                <w:noProof/>
+                <w:webHidden/>
+              </w:rPr>
+            </w:r>
+            <w:r>
+              <w:rPr>
+                <w:noProof/>
+                <w:webHidden/>
+              </w:rPr>
+              <w:fldChar w:fldCharType="separate"/>
+            </w:r>
+            <w:r>
+              <w:rPr>
+                <w:noProof/>
+                <w:webHidden/>
+              </w:rPr>
+              <w:t>12</w:t>
+            </w:r>
+            <w:r>
+              <w:rPr>
+                <w:noProof/>
+                <w:webHidden/>
+              </w:rPr>
+              <w:fldChar w:fldCharType="end"/>
+            </w:r>
+          </w:hyperlink>
+        </w:p>
+        <w:p>
+          <w:pPr>
+            <w:pStyle w:val="Verzeichnis3"/>
+            <w:tabs>
+              <w:tab w:val="left" w:pos="1320"/>
+              <w:tab w:val="right" w:leader="dot" w:pos="9062"/>
+            </w:tabs>
+            <w:rPr>
+              <w:noProof/>
+            </w:rPr>
+          </w:pPr>
+          <w:hyperlink w:anchor="_Toc53592539" w:history="1">
+            <w:r>
+              <w:rPr>
+                <w:rStyle w:val="Hyperlink"/>
+                <w:noProof/>
+              </w:rPr>
+              <w:t>4.2.1</w:t>
+            </w:r>
+            <w:r>
+              <w:rPr>
+                <w:noProof/>
+              </w:rPr>
+              <w:tab/>
+            </w:r>
+            <w:r>
+              <w:rPr>
+                <w:rStyle w:val="Hyperlink"/>
+                <w:noProof/>
+              </w:rPr>
+              <w:t>Display Kommunikation</w:t>
+            </w:r>
+            <w:r>
+              <w:rPr>
+                <w:noProof/>
+                <w:webHidden/>
+              </w:rPr>
+              <w:tab/>
+            </w:r>
+            <w:r>
+              <w:rPr>
+                <w:noProof/>
+                <w:webHidden/>
+              </w:rPr>
+              <w:fldChar w:fldCharType="begin"/>
+            </w:r>
+            <w:r>
+              <w:rPr>
+                <w:noProof/>
+                <w:webHidden/>
+              </w:rPr>
+              <w:instrText xml:space="preserve"> PAGEREF _Toc53592539 \h </w:instrText>
+            </w:r>
+            <w:r>
+              <w:rPr>
+                <w:noProof/>
+                <w:webHidden/>
+              </w:rPr>
+            </w:r>
+            <w:r>
+              <w:rPr>
+                <w:noProof/>
+                <w:webHidden/>
+              </w:rPr>
+              <w:fldChar w:fldCharType="separate"/>
+            </w:r>
+            <w:r>
+              <w:rPr>
+                <w:noProof/>
+                <w:webHidden/>
+              </w:rPr>
+              <w:t>12</w:t>
+            </w:r>
+            <w:r>
+              <w:rPr>
+                <w:noProof/>
+                <w:webHidden/>
+              </w:rPr>
+              <w:fldChar w:fldCharType="end"/>
+            </w:r>
+          </w:hyperlink>
+        </w:p>
+        <w:p>
+          <w:pPr>
+            <w:pStyle w:val="Verzeichnis2"/>
+            <w:tabs>
+              <w:tab w:val="right" w:leader="dot" w:pos="9062"/>
+            </w:tabs>
+            <w:rPr>
+              <w:noProof/>
+              <w:lang w:eastAsia="de-CH"/>
+            </w:rPr>
+          </w:pPr>
+          <w:hyperlink w:anchor="_Toc53592540" w:history="1">
+            <w:r>
+              <w:rPr>
+                <w:rStyle w:val="Hyperlink"/>
+                <w:noProof/>
+              </w:rPr>
+              <w:t>Statemachine</w:t>
+            </w:r>
+            <w:r>
+              <w:rPr>
+                <w:noProof/>
+                <w:webHidden/>
+              </w:rPr>
+              <w:tab/>
+            </w:r>
+            <w:r>
+              <w:rPr>
+                <w:noProof/>
+                <w:webHidden/>
+              </w:rPr>
+              <w:fldChar w:fldCharType="begin"/>
+            </w:r>
+            <w:r>
+              <w:rPr>
+                <w:noProof/>
+                <w:webHidden/>
+              </w:rPr>
+              <w:instrText xml:space="preserve"> PAGEREF _Toc53592540 \h </w:instrText>
             </w:r>
             <w:r>
               <w:rPr>
@@ -1225,7 +1394,7 @@
           <w:szCs w:val="28"/>
         </w:rPr>
       </w:pPr>
-      <w:bookmarkStart w:id="0" w:name="_Toc53579829"/>
+      <w:bookmarkStart w:id="0" w:name="_Toc53592528"/>
       <w:r>
         <w:rPr>
           <w:rFonts w:ascii="Arial" w:hAnsi="Arial" w:cs="Arial"/>
@@ -1754,7 +1923,7 @@
           <w:szCs w:val="28"/>
         </w:rPr>
       </w:pPr>
-      <w:bookmarkStart w:id="1" w:name="_Toc53579830"/>
+      <w:bookmarkStart w:id="1" w:name="_Toc53592529"/>
       <w:r>
         <w:rPr>
           <w:rFonts w:ascii="Arial" w:hAnsi="Arial" w:cs="Arial"/>
@@ -1925,7 +2094,7 @@
           <w:szCs w:val="28"/>
         </w:rPr>
       </w:pPr>
-      <w:bookmarkStart w:id="2" w:name="_Toc53579831"/>
+      <w:bookmarkStart w:id="2" w:name="_Toc53592530"/>
       <w:r>
         <w:rPr>
           <w:rFonts w:ascii="Arial" w:hAnsi="Arial" w:cs="Arial"/>
@@ -2037,7 +2206,7 @@
         </w:rPr>
         <w:t xml:space="preserve"> </w:t>
       </w:r>
-      <w:bookmarkStart w:id="3" w:name="_Toc53579832"/>
+      <w:bookmarkStart w:id="3" w:name="_Toc53592531"/>
       <w:proofErr w:type="spellStart"/>
       <w:r>
         <w:rPr>
@@ -2433,7 +2602,7 @@
         <w:lastRenderedPageBreak/>
         <w:t xml:space="preserve"> </w:t>
       </w:r>
-      <w:bookmarkStart w:id="4" w:name="_Toc53579833"/>
+      <w:bookmarkStart w:id="4" w:name="_Toc53592532"/>
       <w:r>
         <w:rPr>
           <w:rFonts w:ascii="Arial" w:hAnsi="Arial" w:cs="Arial"/>
@@ -3858,7 +4027,7 @@
           <w:rFonts w:ascii="Arial" w:hAnsi="Arial" w:cs="Arial"/>
         </w:rPr>
       </w:pPr>
-      <w:bookmarkStart w:id="5" w:name="_Toc53579834"/>
+      <w:bookmarkStart w:id="5" w:name="_Toc53592533"/>
       <w:proofErr w:type="spellStart"/>
       <w:r>
         <w:rPr>
@@ -4250,7 +4419,7 @@
       <w:r>
         <w:br w:type="page"/>
       </w:r>
-      <w:bookmarkStart w:id="6" w:name="_Toc53579835"/>
+      <w:bookmarkStart w:id="6" w:name="_Toc53592534"/>
       <w:r>
         <w:rPr>
           <w:rFonts w:ascii="Arial" w:hAnsi="Arial" w:cs="Arial"/>
@@ -4630,7 +4799,7 @@
         <w:lastRenderedPageBreak/>
         <w:tab/>
       </w:r>
-      <w:bookmarkStart w:id="7" w:name="_Toc53579836"/>
+      <w:bookmarkStart w:id="7" w:name="_Toc53592535"/>
       <w:proofErr w:type="spellStart"/>
       <w:r>
         <w:rPr>
@@ -4981,7 +5150,7 @@
           <w:szCs w:val="28"/>
         </w:rPr>
       </w:pPr>
-      <w:bookmarkStart w:id="8" w:name="_Toc53579837"/>
+      <w:bookmarkStart w:id="8" w:name="_Toc53592536"/>
       <w:r>
         <w:rPr>
           <w:rFonts w:ascii="Arial" w:hAnsi="Arial" w:cs="Arial"/>
@@ -5137,31 +5306,85 @@
     </w:p>
     <w:p>
       <w:pPr>
+        <w:rPr>
+          <w:rFonts w:ascii="Arial" w:hAnsi="Arial" w:cs="Arial"/>
+        </w:rPr>
+      </w:pPr>
+    </w:p>
+    <w:p>
+      <w:pPr>
         <w:pStyle w:val="berschrift2"/>
-        <w:ind w:left="1440"/>
-      </w:pPr>
-      <w:bookmarkStart w:id="9" w:name="_Toc53579838"/>
-      <w:r>
+        <w:ind w:left="993"/>
+        <w:rPr>
+          <w:rFonts w:ascii="Arial" w:hAnsi="Arial" w:cs="Arial"/>
+        </w:rPr>
+      </w:pPr>
+      <w:bookmarkStart w:id="9" w:name="_Toc53592537"/>
+      <w:r>
+        <w:rPr>
+          <w:rFonts w:ascii="Arial" w:hAnsi="Arial" w:cs="Arial"/>
+        </w:rPr>
         <w:t>4.1</w:t>
       </w:r>
       <w:r>
+        <w:rPr>
+          <w:rFonts w:ascii="Arial" w:hAnsi="Arial" w:cs="Arial"/>
+        </w:rPr>
         <w:tab/>
       </w:r>
       <w:proofErr w:type="spellStart"/>
       <w:r>
+        <w:rPr>
+          <w:rFonts w:ascii="Arial" w:hAnsi="Arial" w:cs="Arial"/>
+        </w:rPr>
         <w:t>EventBits</w:t>
       </w:r>
       <w:proofErr w:type="spellEnd"/>
       <w:r>
+        <w:rPr>
+          <w:rFonts w:ascii="Arial" w:hAnsi="Arial" w:cs="Arial"/>
+        </w:rPr>
         <w:t xml:space="preserve"> und </w:t>
       </w:r>
       <w:proofErr w:type="spellStart"/>
       <w:r>
+        <w:rPr>
+          <w:rFonts w:ascii="Arial" w:hAnsi="Arial" w:cs="Arial"/>
+        </w:rPr>
         <w:t>TaskNotification</w:t>
       </w:r>
       <w:proofErr w:type="spellEnd"/>
       <w:r>
-        <w:t xml:space="preserve"> im Leibniz Task</w:t>
+        <w:rPr>
+          <w:rFonts w:ascii="Arial" w:hAnsi="Arial" w:cs="Arial"/>
+        </w:rPr>
+        <w:t xml:space="preserve"> im Leibniz </w:t>
+      </w:r>
+      <w:r>
+        <w:rPr>
+          <w:rFonts w:ascii="Arial" w:hAnsi="Arial" w:cs="Arial"/>
+        </w:rPr>
+        <w:t xml:space="preserve">und </w:t>
+      </w:r>
+      <w:proofErr w:type="spellStart"/>
+      <w:r>
+        <w:rPr>
+          <w:rFonts w:ascii="Arial" w:hAnsi="Arial" w:cs="Arial"/>
+        </w:rPr>
+        <w:t>Kellular</w:t>
+      </w:r>
+      <w:proofErr w:type="spellEnd"/>
+      <w:r>
+        <w:rPr>
+          <w:rFonts w:ascii="Arial" w:hAnsi="Arial" w:cs="Arial"/>
+        </w:rPr>
+        <w:t xml:space="preserve"> </w:t>
+      </w:r>
+      <w:r>
+        <w:rPr>
+          <w:rFonts w:ascii="Arial" w:hAnsi="Arial" w:cs="Arial"/>
+        </w:rPr>
+        <w:t>Task</w:t>
       </w:r>
       <w:bookmarkEnd w:id="9"/>
     </w:p>
@@ -5170,7 +5393,8 @@
       <w:pPr>
         <w:rPr>
           <w:rFonts w:ascii="Arial" w:hAnsi="Arial" w:cs="Arial"/>
-          <w:color w:val="7030A0"/>
+          <w:color w:val="000000" w:themeColor="text1"/>
+          <w:u w:val="single"/>
         </w:rPr>
       </w:pPr>
       <w:proofErr w:type="spellStart"/>
@@ -5178,6 +5402,7 @@
         <w:rPr>
           <w:rFonts w:ascii="Arial" w:hAnsi="Arial" w:cs="Arial"/>
           <w:highlight w:val="white"/>
+          <w:u w:val="single"/>
         </w:rPr>
         <w:t>xEventGroupGetBits</w:t>
       </w:r>
@@ -5186,6 +5411,7 @@
         <w:rPr>
           <w:rFonts w:ascii="Arial" w:hAnsi="Arial" w:cs="Arial"/>
           <w:highlight w:val="white"/>
+          <w:u w:val="single"/>
         </w:rPr>
         <w:t>(</w:t>
       </w:r>
@@ -5195,6 +5421,7 @@
           <w:rFonts w:ascii="Arial" w:hAnsi="Arial" w:cs="Arial"/>
           <w:color w:val="FFC000"/>
           <w:highlight w:val="white"/>
+          <w:u w:val="single"/>
         </w:rPr>
         <w:t>xKommunikation</w:t>
       </w:r>
@@ -5203,6 +5430,7 @@
         <w:rPr>
           <w:rFonts w:ascii="Arial" w:hAnsi="Arial" w:cs="Arial"/>
           <w:highlight w:val="white"/>
+          <w:u w:val="single"/>
         </w:rPr>
         <w:t>)&amp;</w:t>
       </w:r>
@@ -5211,27 +5439,81 @@
           <w:rFonts w:ascii="Arial" w:hAnsi="Arial" w:cs="Arial"/>
           <w:color w:val="7030A0"/>
           <w:highlight w:val="white"/>
+          <w:u w:val="single"/>
         </w:rPr>
         <w:t>STARTCALC</w:t>
       </w:r>
-    </w:p>
-    <w:p>
-      <w:pPr>
-        <w:rPr>
-          <w:rFonts w:ascii="Arial" w:hAnsi="Arial" w:cs="Arial"/>
-        </w:rPr>
-      </w:pPr>
-      <w:r>
-        <w:rPr>
-          <w:rFonts w:ascii="Arial" w:hAnsi="Arial" w:cs="Arial"/>
-        </w:rPr>
-        <w:t xml:space="preserve">Dieser Event Group wird in dem Leibniz Task verwendet zur Abfrage. Bei der Event Group </w:t>
+      <w:r>
+        <w:rPr>
+          <w:rFonts w:ascii="Arial" w:hAnsi="Arial" w:cs="Arial"/>
+          <w:color w:val="7030A0"/>
+          <w:u w:val="single"/>
+        </w:rPr>
+        <w:t xml:space="preserve"> / </w:t>
+      </w:r>
+      <w:r>
+        <w:rPr>
+          <w:rFonts w:ascii="Arial" w:hAnsi="Arial" w:cs="Arial"/>
+          <w:color w:val="7030A0"/>
+          <w:highlight w:val="white"/>
+          <w:u w:val="single"/>
+        </w:rPr>
+        <w:t>STARTCALC</w:t>
+      </w:r>
+      <w:r>
+        <w:rPr>
+          <w:rFonts w:ascii="Arial" w:hAnsi="Arial" w:cs="Arial"/>
+          <w:color w:val="7030A0"/>
+          <w:u w:val="single"/>
+        </w:rPr>
+        <w:t>_2</w:t>
+      </w:r>
+      <w:r>
+        <w:rPr>
+          <w:rFonts w:ascii="Arial" w:hAnsi="Arial" w:cs="Arial"/>
+          <w:color w:val="000000" w:themeColor="text1"/>
+          <w:u w:val="single"/>
+        </w:rPr>
+        <w:t>)</w:t>
+      </w:r>
+    </w:p>
+    <w:p>
+      <w:pPr>
+        <w:rPr>
+          <w:rFonts w:ascii="Arial" w:hAnsi="Arial" w:cs="Arial"/>
+        </w:rPr>
+      </w:pPr>
+      <w:r>
+        <w:rPr>
+          <w:rFonts w:ascii="Arial" w:hAnsi="Arial" w:cs="Arial"/>
+        </w:rPr>
+        <w:t>Dieser Event Group wird in dem Leibniz</w:t>
+      </w:r>
+      <w:r>
+        <w:rPr>
+          <w:rFonts w:ascii="Arial" w:hAnsi="Arial" w:cs="Arial"/>
+        </w:rPr>
+        <w:t xml:space="preserve"> oder im </w:t>
       </w:r>
       <w:proofErr w:type="spellStart"/>
       <w:r>
         <w:rPr>
           <w:rFonts w:ascii="Arial" w:hAnsi="Arial" w:cs="Arial"/>
         </w:rPr>
+        <w:t>Kellular</w:t>
+      </w:r>
+      <w:proofErr w:type="spellEnd"/>
+      <w:r>
+        <w:rPr>
+          <w:rFonts w:ascii="Arial" w:hAnsi="Arial" w:cs="Arial"/>
+        </w:rPr>
+        <w:t xml:space="preserve"> Task verwendet zur Abfrage. Bei der Event Group </w:t>
+      </w:r>
+      <w:proofErr w:type="spellStart"/>
+      <w:r>
+        <w:rPr>
+          <w:rFonts w:ascii="Arial" w:hAnsi="Arial" w:cs="Arial"/>
+        </w:rPr>
         <w:t>Get</w:t>
       </w:r>
       <w:proofErr w:type="spellEnd"/>
@@ -5274,7 +5556,31 @@
         <w:rPr>
           <w:rFonts w:ascii="Arial" w:hAnsi="Arial" w:cs="Arial"/>
         </w:rPr>
-        <w:t xml:space="preserve">dieses Handle ist für die Weiterleitung der Informationen des Algorithmus Task und dem Steuertask zuständig. Das </w:t>
+        <w:t xml:space="preserve">dieses Handle ist für die Weiterleitung der Informationen </w:t>
+      </w:r>
+      <w:r>
+        <w:rPr>
+          <w:rFonts w:ascii="Arial" w:hAnsi="Arial" w:cs="Arial"/>
+        </w:rPr>
+        <w:t xml:space="preserve">zwischen </w:t>
+      </w:r>
+      <w:r>
+        <w:rPr>
+          <w:rFonts w:ascii="Arial" w:hAnsi="Arial" w:cs="Arial"/>
+        </w:rPr>
+        <w:t>de</w:t>
+      </w:r>
+      <w:r>
+        <w:rPr>
+          <w:rFonts w:ascii="Arial" w:hAnsi="Arial" w:cs="Arial"/>
+        </w:rPr>
+        <w:t>m</w:t>
+      </w:r>
+      <w:r>
+        <w:rPr>
+          <w:rFonts w:ascii="Arial" w:hAnsi="Arial" w:cs="Arial"/>
+        </w:rPr>
+        <w:t xml:space="preserve"> Algorithmus Task und dem Steuertask zuständig. Das </w:t>
       </w:r>
       <w:r>
         <w:rPr>
@@ -5286,8 +5592,21 @@
       <w:r>
         <w:rPr>
           <w:rFonts w:ascii="Arial" w:hAnsi="Arial" w:cs="Arial"/>
+        </w:rPr>
+        <w:t xml:space="preserve"> oder </w:t>
+      </w:r>
+      <w:r>
+        <w:rPr>
+          <w:rFonts w:ascii="Arial" w:hAnsi="Arial" w:cs="Arial"/>
           <w:color w:val="7030A0"/>
         </w:rPr>
+        <w:t>STARTALC2</w:t>
+      </w:r>
+      <w:r>
+        <w:rPr>
+          <w:rFonts w:ascii="Arial" w:hAnsi="Arial" w:cs="Arial"/>
+          <w:color w:val="7030A0"/>
+        </w:rPr>
         <w:t xml:space="preserve"> </w:t>
       </w:r>
       <w:r>
@@ -5296,12 +5615,19 @@
         </w:rPr>
         <w:t>ist das Bit, das gesetzt werden musss. In diesem Fall bedeutet es das der Algorithmus starten darf mit der Berechnung.</w:t>
       </w:r>
-    </w:p>
-    <w:p>
-      <w:pPr>
-        <w:rPr>
-          <w:rFonts w:ascii="Arial" w:hAnsi="Arial" w:cs="Arial"/>
-          <w:color w:val="7030A0"/>
+      <w:r>
+        <w:rPr>
+          <w:rFonts w:ascii="Arial" w:hAnsi="Arial" w:cs="Arial"/>
+        </w:rPr>
+        <w:t xml:space="preserve"> </w:t>
+      </w:r>
+    </w:p>
+    <w:p>
+      <w:pPr>
+        <w:rPr>
+          <w:rFonts w:ascii="Arial" w:hAnsi="Arial" w:cs="Arial"/>
+          <w:color w:val="000000" w:themeColor="text1"/>
+          <w:u w:val="single"/>
         </w:rPr>
       </w:pPr>
       <w:proofErr w:type="spellStart"/>
@@ -5309,6 +5635,7 @@
         <w:rPr>
           <w:rFonts w:ascii="Arial" w:hAnsi="Arial" w:cs="Arial"/>
           <w:highlight w:val="white"/>
+          <w:u w:val="single"/>
         </w:rPr>
         <w:t>xEventGroupGetBits</w:t>
       </w:r>
@@ -5318,6 +5645,7 @@
           <w:rFonts w:ascii="Arial" w:hAnsi="Arial" w:cs="Arial"/>
           <w:color w:val="000000"/>
           <w:highlight w:val="white"/>
+          <w:u w:val="single"/>
         </w:rPr>
         <w:t>(</w:t>
       </w:r>
@@ -5327,6 +5655,7 @@
           <w:rFonts w:ascii="Arial" w:hAnsi="Arial" w:cs="Arial"/>
           <w:color w:val="FFC000"/>
           <w:highlight w:val="white"/>
+          <w:u w:val="single"/>
         </w:rPr>
         <w:t>xKommunikation</w:t>
       </w:r>
@@ -5336,6 +5665,7 @@
           <w:rFonts w:ascii="Arial" w:hAnsi="Arial" w:cs="Arial"/>
           <w:color w:val="000000"/>
           <w:highlight w:val="white"/>
+          <w:u w:val="single"/>
         </w:rPr>
         <w:t>)&amp;</w:t>
       </w:r>
@@ -5344,22 +5674,45 @@
           <w:rFonts w:ascii="Arial" w:hAnsi="Arial" w:cs="Arial"/>
           <w:color w:val="7030A0"/>
           <w:highlight w:val="white"/>
+          <w:u w:val="single"/>
         </w:rPr>
         <w:t>STOPPCALC</w:t>
       </w:r>
-    </w:p>
-    <w:p>
-      <w:pPr>
+      <w:r>
+        <w:rPr>
+          <w:rFonts w:ascii="Arial" w:hAnsi="Arial" w:cs="Arial"/>
+          <w:color w:val="7030A0"/>
+          <w:u w:val="single"/>
+        </w:rPr>
+        <w:t>/STOPPALC_2</w:t>
+      </w:r>
+      <w:r>
         <w:rPr>
           <w:rFonts w:ascii="Arial" w:hAnsi="Arial" w:cs="Arial"/>
           <w:color w:val="000000" w:themeColor="text1"/>
-        </w:rPr>
-      </w:pPr>
-      <w:r>
-        <w:rPr>
-          <w:rFonts w:ascii="Arial" w:hAnsi="Arial" w:cs="Arial"/>
-        </w:rPr>
-        <w:t xml:space="preserve">Hier wird der Fall abgehandelt, wenn die Berechnung gestoppt wird. Auch hier wartet er auf das Bit, das er bekommen soll. Das Bit Lautet </w:t>
+          <w:u w:val="single"/>
+        </w:rPr>
+        <w:t>)</w:t>
+      </w:r>
+    </w:p>
+    <w:p>
+      <w:pPr>
+        <w:rPr>
+          <w:rFonts w:ascii="Arial" w:hAnsi="Arial" w:cs="Arial"/>
+          <w:color w:val="000000" w:themeColor="text1"/>
+        </w:rPr>
+      </w:pPr>
+      <w:r>
+        <w:rPr>
+          <w:rFonts w:ascii="Arial" w:hAnsi="Arial" w:cs="Arial"/>
+        </w:rPr>
+        <w:t>Falls die beiden Algorithmen zurückgesetzt werden muss die Rechnung gestoppt sein. Er wartet bis das Bit kommt</w:t>
+      </w:r>
+      <w:r>
+        <w:rPr>
+          <w:rFonts w:ascii="Arial" w:hAnsi="Arial" w:cs="Arial"/>
+        </w:rPr>
+        <w:t xml:space="preserve">. Das Bit Lautet </w:t>
       </w:r>
       <w:r>
         <w:rPr>
@@ -5373,6 +5726,13 @@
           <w:rFonts w:ascii="Arial" w:hAnsi="Arial" w:cs="Arial"/>
           <w:color w:val="7030A0"/>
         </w:rPr>
+        <w:t>/STOPPALC_2</w:t>
+      </w:r>
+      <w:r>
+        <w:rPr>
+          <w:rFonts w:ascii="Arial" w:hAnsi="Arial" w:cs="Arial"/>
+          <w:color w:val="7030A0"/>
+        </w:rPr>
         <w:t>,</w:t>
       </w:r>
       <w:r>
@@ -5387,7 +5747,8 @@
       <w:pPr>
         <w:rPr>
           <w:rFonts w:ascii="Arial" w:hAnsi="Arial" w:cs="Arial"/>
-          <w:color w:val="7030A0"/>
+          <w:color w:val="000000" w:themeColor="text1"/>
+          <w:u w:val="single"/>
         </w:rPr>
       </w:pPr>
       <w:proofErr w:type="spellStart"/>
@@ -5395,6 +5756,7 @@
         <w:rPr>
           <w:rFonts w:ascii="Arial" w:hAnsi="Arial" w:cs="Arial"/>
           <w:highlight w:val="white"/>
+          <w:u w:val="single"/>
         </w:rPr>
         <w:t>xEventGroupGetBits</w:t>
       </w:r>
@@ -5404,6 +5766,7 @@
           <w:rFonts w:ascii="Arial" w:hAnsi="Arial" w:cs="Arial"/>
           <w:color w:val="000000"/>
           <w:highlight w:val="white"/>
+          <w:u w:val="single"/>
         </w:rPr>
         <w:t>(</w:t>
       </w:r>
@@ -5413,6 +5776,7 @@
           <w:rFonts w:ascii="Arial" w:hAnsi="Arial" w:cs="Arial"/>
           <w:color w:val="FFC000"/>
           <w:highlight w:val="white"/>
+          <w:u w:val="single"/>
         </w:rPr>
         <w:t>xKommunikation</w:t>
       </w:r>
@@ -5422,6 +5786,7 @@
           <w:rFonts w:ascii="Arial" w:hAnsi="Arial" w:cs="Arial"/>
           <w:color w:val="000000"/>
           <w:highlight w:val="white"/>
+          <w:u w:val="single"/>
         </w:rPr>
         <w:t>)&amp;</w:t>
       </w:r>
@@ -5430,20 +5795,37 @@
           <w:rFonts w:ascii="Arial" w:hAnsi="Arial" w:cs="Arial"/>
           <w:color w:val="7030A0"/>
           <w:highlight w:val="white"/>
+          <w:u w:val="single"/>
         </w:rPr>
         <w:t>RESETCALC</w:t>
       </w:r>
-    </w:p>
-    <w:p>
-      <w:pPr>
-        <w:rPr>
-          <w:rFonts w:ascii="Arial" w:hAnsi="Arial" w:cs="Arial"/>
-        </w:rPr>
-      </w:pPr>
+      <w:r>
+        <w:rPr>
+          <w:rFonts w:ascii="Arial" w:hAnsi="Arial" w:cs="Arial"/>
+          <w:color w:val="7030A0"/>
+          <w:u w:val="single"/>
+        </w:rPr>
+        <w:t>/RESETCALC_2</w:t>
+      </w:r>
       <w:r>
         <w:rPr>
           <w:rFonts w:ascii="Arial" w:hAnsi="Arial" w:cs="Arial"/>
           <w:color w:val="000000" w:themeColor="text1"/>
+          <w:u w:val="single"/>
+        </w:rPr>
+        <w:t>)</w:t>
+      </w:r>
+    </w:p>
+    <w:p>
+      <w:pPr>
+        <w:rPr>
+          <w:rFonts w:ascii="Arial" w:hAnsi="Arial" w:cs="Arial"/>
+        </w:rPr>
+      </w:pPr>
+      <w:r>
+        <w:rPr>
+          <w:rFonts w:ascii="Arial" w:hAnsi="Arial" w:cs="Arial"/>
+          <w:color w:val="000000" w:themeColor="text1"/>
         </w:rPr>
         <w:t xml:space="preserve">Wenn Event Bit </w:t>
       </w:r>
@@ -5457,6 +5839,13 @@
       <w:r>
         <w:rPr>
           <w:rFonts w:ascii="Arial" w:hAnsi="Arial" w:cs="Arial"/>
+          <w:color w:val="7030A0"/>
+        </w:rPr>
+        <w:t>/STOPPCALC_2</w:t>
+      </w:r>
+      <w:r>
+        <w:rPr>
+          <w:rFonts w:ascii="Arial" w:hAnsi="Arial" w:cs="Arial"/>
           <w:color w:val="000000" w:themeColor="text1"/>
         </w:rPr>
         <w:t xml:space="preserve"> übermittelt wurde und </w:t>
@@ -5464,36 +5853,69 @@
       <w:r>
         <w:rPr>
           <w:rFonts w:ascii="Arial" w:hAnsi="Arial" w:cs="Arial"/>
+        </w:rPr>
+        <w:t xml:space="preserve">wenn er das </w:t>
+      </w:r>
+      <w:r>
+        <w:rPr>
+          <w:rFonts w:ascii="Arial" w:hAnsi="Arial" w:cs="Arial"/>
           <w:color w:val="7030A0"/>
         </w:rPr>
+        <w:t xml:space="preserve">RESETCALC/RESETCALC_2 </w:t>
+      </w:r>
+      <w:r>
+        <w:rPr>
+          <w:rFonts w:ascii="Arial" w:hAnsi="Arial" w:cs="Arial"/>
+        </w:rPr>
+        <w:t>Bit erhalten hat</w:t>
+      </w:r>
+      <w:r>
+        <w:rPr>
+          <w:rFonts w:ascii="Arial" w:hAnsi="Arial" w:cs="Arial"/>
+          <w:color w:val="000000" w:themeColor="text1"/>
+        </w:rPr>
+        <w:t>, dan</w:t>
+      </w:r>
+      <w:r>
+        <w:rPr>
+          <w:rFonts w:ascii="Arial" w:hAnsi="Arial" w:cs="Arial"/>
+          <w:color w:val="000000" w:themeColor="text1"/>
+        </w:rPr>
+        <w:t xml:space="preserve">n wird die Berechnung zurückgesetzt. </w:t>
+      </w:r>
+      <w:r>
+        <w:rPr>
+          <w:rFonts w:ascii="Arial" w:hAnsi="Arial" w:cs="Arial"/>
+          <w:color w:val="7030A0"/>
+        </w:rPr>
         <w:t>RESETCALC</w:t>
       </w:r>
       <w:r>
         <w:rPr>
           <w:rFonts w:ascii="Arial" w:hAnsi="Arial" w:cs="Arial"/>
-          <w:color w:val="000000" w:themeColor="text1"/>
-        </w:rPr>
-        <w:t>, dan</w:t>
-      </w:r>
-      <w:r>
-        <w:rPr>
-          <w:rFonts w:ascii="Arial" w:hAnsi="Arial" w:cs="Arial"/>
-          <w:color w:val="000000" w:themeColor="text1"/>
-        </w:rPr>
-        <w:t xml:space="preserve">n wird die Berechnung zurückgesetzt. </w:t>
-      </w:r>
-      <w:r>
-        <w:rPr>
-          <w:rFonts w:ascii="Arial" w:hAnsi="Arial" w:cs="Arial"/>
           <w:color w:val="7030A0"/>
         </w:rPr>
-        <w:t>RESETCALC</w:t>
-      </w:r>
-      <w:r>
-        <w:rPr>
-          <w:rFonts w:ascii="Arial" w:hAnsi="Arial" w:cs="Arial"/>
-        </w:rPr>
-        <w:t xml:space="preserve"> wird im Steuertask gesetzt und gesendet. Das Setzen und Senden dieses Bit ist in der </w:t>
+        <w:t>/</w:t>
+      </w:r>
+      <w:r>
+        <w:rPr>
+          <w:rFonts w:ascii="Arial" w:hAnsi="Arial" w:cs="Arial"/>
+          <w:color w:val="7030A0"/>
+        </w:rPr>
+        <w:t xml:space="preserve"> </w:t>
+      </w:r>
+      <w:r>
+        <w:rPr>
+          <w:rFonts w:ascii="Arial" w:hAnsi="Arial" w:cs="Arial"/>
+          <w:color w:val="7030A0"/>
+        </w:rPr>
+        <w:t xml:space="preserve">RESETCALC_2 </w:t>
+      </w:r>
+      <w:r>
+        <w:rPr>
+          <w:rFonts w:ascii="Arial" w:hAnsi="Arial" w:cs="Arial"/>
+        </w:rPr>
+        <w:t xml:space="preserve">wird im Steuertask gesetzt und gesendet. Das Setzen und Senden dieses Bit ist in der </w:t>
       </w:r>
       <w:proofErr w:type="spellStart"/>
       <w:r>
@@ -5515,6 +5937,7 @@
         <w:rPr>
           <w:rFonts w:ascii="Arial" w:hAnsi="Arial" w:cs="Arial"/>
           <w:color w:val="000000"/>
+          <w:u w:val="single"/>
         </w:rPr>
       </w:pPr>
       <w:proofErr w:type="spellStart"/>
@@ -5522,6 +5945,7 @@
         <w:rPr>
           <w:rFonts w:ascii="Arial" w:hAnsi="Arial" w:cs="Arial"/>
           <w:highlight w:val="white"/>
+          <w:u w:val="single"/>
         </w:rPr>
         <w:t>xEventGroupClearBits</w:t>
       </w:r>
@@ -5531,6 +5955,7 @@
           <w:rFonts w:ascii="Arial" w:hAnsi="Arial" w:cs="Arial"/>
           <w:color w:val="000000"/>
           <w:highlight w:val="white"/>
+          <w:u w:val="single"/>
         </w:rPr>
         <w:t>(</w:t>
       </w:r>
@@ -5541,6 +5966,7 @@
           <w:rFonts w:ascii="Arial" w:hAnsi="Arial" w:cs="Arial"/>
           <w:color w:val="FFC000"/>
           <w:highlight w:val="white"/>
+          <w:u w:val="single"/>
         </w:rPr>
         <w:t>xKommunikation</w:t>
       </w:r>
@@ -5549,6 +5975,7 @@
           <w:rFonts w:ascii="Arial" w:hAnsi="Arial" w:cs="Arial"/>
           <w:color w:val="000000"/>
           <w:highlight w:val="white"/>
+          <w:u w:val="single"/>
         </w:rPr>
         <w:t>,</w:t>
       </w:r>
@@ -5557,6 +5984,7 @@
           <w:rFonts w:ascii="Arial" w:hAnsi="Arial" w:cs="Arial"/>
           <w:color w:val="7030A0"/>
           <w:highlight w:val="white"/>
+          <w:u w:val="single"/>
         </w:rPr>
         <w:t>RESETCALC</w:t>
       </w:r>
@@ -5567,6 +5995,7 @@
           <w:rFonts w:ascii="Arial" w:hAnsi="Arial" w:cs="Arial"/>
           <w:color w:val="000000"/>
           <w:highlight w:val="white"/>
+          <w:u w:val="single"/>
         </w:rPr>
         <w:t>)</w:t>
       </w:r>
@@ -5604,7 +6033,21 @@
           <w:rFonts w:ascii="Arial" w:hAnsi="Arial" w:cs="Arial"/>
           <w:color w:val="000000"/>
         </w:rPr>
-        <w:t xml:space="preserve"> die Bit </w:t>
+        <w:t xml:space="preserve"> die Bit</w:t>
+      </w:r>
+      <w:r>
+        <w:rPr>
+          <w:rFonts w:ascii="Arial" w:hAnsi="Arial" w:cs="Arial"/>
+          <w:color w:val="000000"/>
+        </w:rPr>
+        <w:t>s</w:t>
+      </w:r>
+      <w:r>
+        <w:rPr>
+          <w:rFonts w:ascii="Arial" w:hAnsi="Arial" w:cs="Arial"/>
+          <w:color w:val="000000"/>
+        </w:rPr>
+        <w:t xml:space="preserve"> </w:t>
       </w:r>
       <w:proofErr w:type="spellStart"/>
       <w:r>
@@ -5618,6 +6061,13 @@
       <w:r>
         <w:rPr>
           <w:rFonts w:ascii="Arial" w:hAnsi="Arial" w:cs="Arial"/>
+          <w:color w:val="7030A0"/>
+        </w:rPr>
+        <w:t>/RESETALC_2</w:t>
+      </w:r>
+      <w:r>
+        <w:rPr>
+          <w:rFonts w:ascii="Arial" w:hAnsi="Arial" w:cs="Arial"/>
           <w:color w:val="000000"/>
         </w:rPr>
         <w:t xml:space="preserve"> zurückgesetzt, also gelöscht. Somit kann wird einen Fehler bei der Informationsübertragung vermieden. Auch hier muss in Klammern </w:t>
@@ -5641,7 +6091,8 @@
       <w:pPr>
         <w:rPr>
           <w:rFonts w:ascii="Arial" w:hAnsi="Arial" w:cs="Arial"/>
-          <w:color w:val="7030A0"/>
+          <w:color w:val="000000" w:themeColor="text1"/>
+          <w:u w:val="single"/>
         </w:rPr>
       </w:pPr>
       <w:proofErr w:type="spellStart"/>
@@ -5649,6 +6100,7 @@
         <w:rPr>
           <w:rFonts w:ascii="Arial" w:hAnsi="Arial" w:cs="Arial"/>
           <w:highlight w:val="white"/>
+          <w:u w:val="single"/>
         </w:rPr>
         <w:t>xEventGroupGetBits</w:t>
       </w:r>
@@ -5658,6 +6110,7 @@
           <w:rFonts w:ascii="Arial" w:hAnsi="Arial" w:cs="Arial"/>
           <w:color w:val="000000"/>
           <w:highlight w:val="white"/>
+          <w:u w:val="single"/>
         </w:rPr>
         <w:t>(</w:t>
       </w:r>
@@ -5667,6 +6120,7 @@
           <w:rFonts w:ascii="Arial" w:hAnsi="Arial" w:cs="Arial"/>
           <w:color w:val="FFC000"/>
           <w:highlight w:val="white"/>
+          <w:u w:val="single"/>
         </w:rPr>
         <w:t>xKommunikation</w:t>
       </w:r>
@@ -5676,6 +6130,7 @@
           <w:rFonts w:ascii="Arial" w:hAnsi="Arial" w:cs="Arial"/>
           <w:color w:val="000000"/>
           <w:highlight w:val="white"/>
+          <w:u w:val="single"/>
         </w:rPr>
         <w:t>)&amp;</w:t>
       </w:r>
@@ -5684,71 +6139,100 @@
           <w:rFonts w:ascii="Arial" w:hAnsi="Arial" w:cs="Arial"/>
           <w:color w:val="7030A0"/>
           <w:highlight w:val="white"/>
+          <w:u w:val="single"/>
         </w:rPr>
         <w:t>ALGSTOPP</w:t>
       </w:r>
-    </w:p>
-    <w:p>
-      <w:pPr>
-        <w:rPr>
-          <w:rFonts w:ascii="Arial" w:hAnsi="Arial" w:cs="Arial"/>
-        </w:rPr>
-      </w:pPr>
-      <w:r>
-        <w:rPr>
-          <w:rFonts w:ascii="Arial" w:hAnsi="Arial" w:cs="Arial"/>
-        </w:rPr>
-        <w:t xml:space="preserve">Das Bit </w:t>
+      <w:r>
+        <w:rPr>
+          <w:rFonts w:ascii="Arial" w:hAnsi="Arial" w:cs="Arial"/>
+          <w:color w:val="000000" w:themeColor="text1"/>
+          <w:u w:val="single"/>
+        </w:rPr>
+        <w:t>)</w:t>
+      </w:r>
+    </w:p>
+    <w:p>
+      <w:pPr>
+        <w:rPr>
+          <w:rFonts w:ascii="Arial" w:hAnsi="Arial" w:cs="Arial"/>
+        </w:rPr>
+      </w:pPr>
+      <w:r>
+        <w:rPr>
+          <w:rFonts w:ascii="Arial" w:hAnsi="Arial" w:cs="Arial"/>
+        </w:rPr>
+        <w:t xml:space="preserve">Sobald das </w:t>
+      </w:r>
+      <w:proofErr w:type="spellStart"/>
+      <w:r>
+        <w:rPr>
+          <w:rFonts w:ascii="Arial" w:hAnsi="Arial" w:cs="Arial"/>
+        </w:rPr>
+        <w:t>Erreignisbit</w:t>
+      </w:r>
+      <w:proofErr w:type="spellEnd"/>
+      <w:r>
+        <w:rPr>
+          <w:rFonts w:ascii="Arial" w:hAnsi="Arial" w:cs="Arial"/>
+        </w:rPr>
+        <w:t xml:space="preserve"> aufgerufen </w:t>
+      </w:r>
+      <w:r>
+        <w:rPr>
+          <w:rFonts w:ascii="Arial" w:hAnsi="Arial" w:cs="Arial"/>
+        </w:rPr>
+        <w:t>wird fängt er an, die variabel Pi zu beschreiben.</w:t>
+      </w:r>
+      <w:r>
+        <w:rPr>
+          <w:rFonts w:ascii="Arial" w:hAnsi="Arial" w:cs="Arial"/>
+        </w:rPr>
+        <w:t xml:space="preserve"> </w:t>
+      </w:r>
+      <w:r>
+        <w:rPr>
+          <w:rFonts w:ascii="Arial" w:hAnsi="Arial" w:cs="Arial"/>
+        </w:rPr>
+        <w:t>Das heiss er</w:t>
+      </w:r>
+      <w:r>
+        <w:rPr>
+          <w:rFonts w:ascii="Arial" w:hAnsi="Arial" w:cs="Arial"/>
+        </w:rPr>
+        <w:t xml:space="preserve"> </w:t>
+      </w:r>
+      <w:r>
+        <w:rPr>
+          <w:rFonts w:ascii="Arial" w:hAnsi="Arial" w:cs="Arial"/>
+        </w:rPr>
+        <w:t>wartet auf</w:t>
+      </w:r>
+      <w:r>
+        <w:rPr>
+          <w:rFonts w:ascii="Arial" w:hAnsi="Arial" w:cs="Arial"/>
+        </w:rPr>
+        <w:t xml:space="preserve"> d</w:t>
+      </w:r>
+      <w:r>
+        <w:rPr>
+          <w:rFonts w:ascii="Arial" w:hAnsi="Arial" w:cs="Arial"/>
+        </w:rPr>
+        <w:t xml:space="preserve">as Bit </w:t>
       </w:r>
       <w:r>
         <w:rPr>
           <w:rFonts w:ascii="Arial" w:hAnsi="Arial" w:cs="Arial"/>
           <w:color w:val="7030A0"/>
         </w:rPr>
-        <w:t xml:space="preserve">ALGSTOPP </w:t>
-      </w:r>
-      <w:r>
-        <w:rPr>
-          <w:rFonts w:ascii="Arial" w:hAnsi="Arial" w:cs="Arial"/>
-        </w:rPr>
-        <w:t xml:space="preserve">ist für die Übertragung von der Variable Pi zu dem Steuer Task verantwortlich. Hier </w:t>
-      </w:r>
-      <w:r>
-        <w:rPr>
-          <w:rFonts w:ascii="Arial" w:hAnsi="Arial" w:cs="Arial"/>
-        </w:rPr>
-        <w:t>wartet</w:t>
-      </w:r>
-      <w:r>
-        <w:rPr>
-          <w:rFonts w:ascii="Arial" w:hAnsi="Arial" w:cs="Arial"/>
-        </w:rPr>
-        <w:t xml:space="preserve"> er</w:t>
-      </w:r>
-      <w:r>
-        <w:rPr>
-          <w:rFonts w:ascii="Arial" w:hAnsi="Arial" w:cs="Arial"/>
-        </w:rPr>
-        <w:t xml:space="preserve"> auf</w:t>
-      </w:r>
-      <w:r>
-        <w:rPr>
-          <w:rFonts w:ascii="Arial" w:hAnsi="Arial" w:cs="Arial"/>
-        </w:rPr>
-        <w:t xml:space="preserve"> d</w:t>
-      </w:r>
-      <w:r>
-        <w:rPr>
-          <w:rFonts w:ascii="Arial" w:hAnsi="Arial" w:cs="Arial"/>
-        </w:rPr>
-        <w:t xml:space="preserve">as Bit </w:t>
+        <w:t>ALGSTOPP</w:t>
       </w:r>
       <w:r>
         <w:rPr>
           <w:rFonts w:ascii="Arial" w:hAnsi="Arial" w:cs="Arial"/>
           <w:color w:val="7030A0"/>
         </w:rPr>
-        <w:t>ALGSTOPP</w:t>
+        <w:t>/ALGSTOPP2</w:t>
       </w:r>
       <w:r>
         <w:rPr>
@@ -5768,6 +6252,7 @@
         <w:rPr>
           <w:rFonts w:ascii="Arial" w:hAnsi="Arial" w:cs="Arial"/>
           <w:color w:val="000000"/>
+          <w:u w:val="single"/>
         </w:rPr>
       </w:pPr>
       <w:proofErr w:type="spellStart"/>
@@ -5775,6 +6260,7 @@
         <w:rPr>
           <w:rFonts w:ascii="Arial" w:hAnsi="Arial" w:cs="Arial"/>
           <w:highlight w:val="white"/>
+          <w:u w:val="single"/>
         </w:rPr>
         <w:t>xEventGroupSetBits</w:t>
       </w:r>
@@ -5784,6 +6270,7 @@
           <w:rFonts w:ascii="Arial" w:hAnsi="Arial" w:cs="Arial"/>
           <w:color w:val="000000"/>
           <w:highlight w:val="white"/>
+          <w:u w:val="single"/>
         </w:rPr>
         <w:t>(</w:t>
       </w:r>
@@ -5794,6 +6281,7 @@
           <w:rFonts w:ascii="Arial" w:hAnsi="Arial" w:cs="Arial"/>
           <w:color w:val="FFC000"/>
           <w:highlight w:val="white"/>
+          <w:u w:val="single"/>
         </w:rPr>
         <w:t>xKommunikation</w:t>
       </w:r>
@@ -5802,6 +6290,7 @@
           <w:rFonts w:ascii="Arial" w:hAnsi="Arial" w:cs="Arial"/>
           <w:color w:val="000000"/>
           <w:highlight w:val="white"/>
+          <w:u w:val="single"/>
         </w:rPr>
         <w:t>,</w:t>
       </w:r>
@@ -5810,6 +6299,7 @@
           <w:rFonts w:ascii="Arial" w:hAnsi="Arial" w:cs="Arial"/>
           <w:color w:val="7030A0"/>
           <w:highlight w:val="white"/>
+          <w:u w:val="single"/>
         </w:rPr>
         <w:t>ALG</w:t>
       </w:r>
@@ -5819,15 +6309,26 @@
           <w:rFonts w:ascii="Arial" w:hAnsi="Arial" w:cs="Arial"/>
           <w:color w:val="7030A0"/>
           <w:highlight w:val="white"/>
+          <w:u w:val="single"/>
         </w:rPr>
         <w:t>_AM_WARTEN</w:t>
       </w:r>
       <w:proofErr w:type="spellEnd"/>
+      <w:r>
+        <w:rPr>
+          <w:rFonts w:ascii="Arial" w:hAnsi="Arial" w:cs="Arial"/>
+          <w:color w:val="7030A0"/>
+          <w:highlight w:val="white"/>
+          <w:u w:val="single"/>
+        </w:rPr>
+        <w:t>/ALG_AM_WARTEN_2</w:t>
+      </w:r>
       <w:r>
         <w:rPr>
           <w:rFonts w:ascii="Arial" w:hAnsi="Arial" w:cs="Arial"/>
           <w:color w:val="000000"/>
           <w:highlight w:val="white"/>
+          <w:u w:val="single"/>
         </w:rPr>
         <w:t>)</w:t>
       </w:r>
@@ -5860,28 +6361,344 @@
         </w:rPr>
         <w:t xml:space="preserve"> </w:t>
       </w:r>
+      <w:r>
+        <w:rPr>
+          <w:rFonts w:ascii="Arial" w:hAnsi="Arial" w:cs="Arial"/>
+          <w:color w:val="7030A0"/>
+        </w:rPr>
+        <w:t>ALG_AM_W</w:t>
+      </w:r>
+      <w:r>
+        <w:rPr>
+          <w:rFonts w:ascii="Arial" w:hAnsi="Arial" w:cs="Arial"/>
+          <w:color w:val="7030A0"/>
+        </w:rPr>
+        <w:t>ARTEN/ALG_AM_WARTEN_2</w:t>
+      </w:r>
+      <w:r>
+        <w:rPr>
+          <w:rFonts w:ascii="Arial" w:hAnsi="Arial" w:cs="Arial"/>
+          <w:color w:val="000000"/>
+        </w:rPr>
+        <w:t xml:space="preserve"> </w:t>
+      </w:r>
+      <w:r>
+        <w:rPr>
+          <w:rFonts w:ascii="Arial" w:hAnsi="Arial" w:cs="Arial"/>
+          <w:color w:val="000000"/>
+        </w:rPr>
+        <w:t xml:space="preserve">an den Steuer Task gesendet, so wird </w:t>
+      </w:r>
+      <w:r>
+        <w:rPr>
+          <w:rFonts w:ascii="Arial" w:hAnsi="Arial" w:cs="Arial"/>
+          <w:color w:val="000000"/>
+        </w:rPr>
+        <w:t>die Variabel an den Steuertask übermittelt</w:t>
+      </w:r>
+      <w:r>
+        <w:rPr>
+          <w:rFonts w:ascii="Arial" w:hAnsi="Arial" w:cs="Arial"/>
+          <w:color w:val="000000"/>
+        </w:rPr>
+        <w:t>.</w:t>
+      </w:r>
+    </w:p>
+    <w:p>
+      <w:pPr>
+        <w:rPr>
+          <w:rFonts w:ascii="Arial" w:hAnsi="Arial" w:cs="Arial"/>
+          <w:color w:val="000000"/>
+          <w:u w:val="single"/>
+        </w:rPr>
+      </w:pPr>
+      <w:proofErr w:type="gramStart"/>
+      <w:r>
+        <w:rPr>
+          <w:rFonts w:ascii="Arial" w:hAnsi="Arial" w:cs="Arial"/>
+          <w:highlight w:val="white"/>
+          <w:u w:val="single"/>
+        </w:rPr>
+        <w:t>xEventGroupWaitBits</w:t>
+      </w:r>
+      <w:r>
+        <w:rPr>
+          <w:rFonts w:ascii="Arial" w:hAnsi="Arial" w:cs="Arial"/>
+          <w:color w:val="000000"/>
+          <w:highlight w:val="white"/>
+          <w:u w:val="single"/>
+        </w:rPr>
+        <w:t>(</w:t>
+      </w:r>
+      <w:proofErr w:type="gramEnd"/>
+      <w:r>
+        <w:rPr>
+          <w:rFonts w:ascii="Arial" w:hAnsi="Arial" w:cs="Arial"/>
+          <w:color w:val="FFC000"/>
+          <w:highlight w:val="white"/>
+          <w:u w:val="single"/>
+        </w:rPr>
+        <w:t>xKommunikation</w:t>
+      </w:r>
+      <w:r>
+        <w:rPr>
+          <w:rFonts w:ascii="Arial" w:hAnsi="Arial" w:cs="Arial"/>
+          <w:color w:val="000000"/>
+          <w:highlight w:val="white"/>
+          <w:u w:val="single"/>
+        </w:rPr>
+        <w:t>,</w:t>
+      </w:r>
+      <w:r>
+        <w:rPr>
+          <w:rFonts w:ascii="Arial" w:hAnsi="Arial" w:cs="Arial"/>
+          <w:color w:val="7030A0"/>
+          <w:highlight w:val="white"/>
+          <w:u w:val="single"/>
+        </w:rPr>
+        <w:t>ALG_GO</w:t>
+      </w:r>
+      <w:r>
+        <w:rPr>
+          <w:rFonts w:ascii="Arial" w:hAnsi="Arial" w:cs="Arial"/>
+          <w:color w:val="7030A0"/>
+          <w:highlight w:val="white"/>
+          <w:u w:val="single"/>
+        </w:rPr>
+        <w:t>/ALG_GO_2</w:t>
+      </w:r>
+      <w:r>
+        <w:rPr>
+          <w:rFonts w:ascii="Arial" w:hAnsi="Arial" w:cs="Arial"/>
+          <w:color w:val="000000"/>
+          <w:highlight w:val="white"/>
+          <w:u w:val="single"/>
+        </w:rPr>
+        <w:t>,</w:t>
+      </w:r>
+      <w:r>
+        <w:rPr>
+          <w:rFonts w:ascii="Arial" w:hAnsi="Arial" w:cs="Arial"/>
+          <w:color w:val="4472C4" w:themeColor="accent1"/>
+          <w:highlight w:val="white"/>
+          <w:u w:val="single"/>
+        </w:rPr>
+        <w:t>pdTRUE,pdTRUE</w:t>
+      </w:r>
+      <w:r>
+        <w:rPr>
+          <w:rFonts w:ascii="Arial" w:hAnsi="Arial" w:cs="Arial"/>
+          <w:color w:val="000000"/>
+          <w:highlight w:val="white"/>
+          <w:u w:val="single"/>
+        </w:rPr>
+        <w:t>,5/</w:t>
+      </w:r>
+      <w:r>
+        <w:rPr>
+          <w:rFonts w:ascii="Arial" w:hAnsi="Arial" w:cs="Arial"/>
+          <w:color w:val="A31515"/>
+          <w:highlight w:val="white"/>
+          <w:u w:val="single"/>
+        </w:rPr>
+        <w:t xml:space="preserve"> </w:t>
+      </w:r>
       <w:proofErr w:type="spellStart"/>
       <w:r>
         <w:rPr>
           <w:rFonts w:ascii="Arial" w:hAnsi="Arial" w:cs="Arial"/>
+          <w:color w:val="4472C4" w:themeColor="accent1"/>
+          <w:highlight w:val="white"/>
+          <w:u w:val="single"/>
+        </w:rPr>
+        <w:t>portTICK_RATE_MS</w:t>
+      </w:r>
+      <w:proofErr w:type="spellEnd"/>
+      <w:r>
+        <w:rPr>
+          <w:rFonts w:ascii="Arial" w:hAnsi="Arial" w:cs="Arial"/>
           <w:color w:val="000000"/>
-        </w:rPr>
-        <w:t>ALG_AM_Warten</w:t>
+          <w:highlight w:val="white"/>
+          <w:u w:val="single"/>
+        </w:rPr>
+        <w:t>)</w:t>
+      </w:r>
+    </w:p>
+    <w:p>
+      <w:pPr>
+        <w:rPr>
+          <w:rFonts w:ascii="Arial" w:hAnsi="Arial" w:cs="Arial"/>
+        </w:rPr>
+      </w:pPr>
+      <w:r>
+        <w:rPr>
+          <w:rFonts w:ascii="Arial" w:hAnsi="Arial" w:cs="Arial"/>
+        </w:rPr>
+        <w:t xml:space="preserve">In dieser Event Group werden noch ein paar andere Angaben benötig. Beim ersten </w:t>
+      </w:r>
+      <w:proofErr w:type="spellStart"/>
+      <w:r>
+        <w:rPr>
+          <w:rFonts w:ascii="Arial" w:hAnsi="Arial" w:cs="Arial"/>
+          <w:color w:val="0070C0"/>
+        </w:rPr>
+        <w:t>pdTRUE</w:t>
       </w:r>
       <w:proofErr w:type="spellEnd"/>
       <w:r>
         <w:rPr>
           <w:rFonts w:ascii="Arial" w:hAnsi="Arial" w:cs="Arial"/>
+        </w:rPr>
+        <w:t xml:space="preserve"> werden die Bit im Ereignis gelöscht, wenn alle Bits übertragen wurden. Beim zweiten ist es </w:t>
+      </w:r>
+      <w:r>
+        <w:rPr>
+          <w:rFonts w:ascii="Arial" w:hAnsi="Arial" w:cs="Arial"/>
+        </w:rPr>
+        <w:lastRenderedPageBreak/>
+        <w:t xml:space="preserve">auf </w:t>
+      </w:r>
+      <w:proofErr w:type="spellStart"/>
+      <w:r>
+        <w:rPr>
+          <w:rFonts w:ascii="Arial" w:hAnsi="Arial" w:cs="Arial"/>
+          <w:color w:val="0070C0"/>
+        </w:rPr>
+        <w:t>pdTRUE</w:t>
+      </w:r>
+      <w:proofErr w:type="spellEnd"/>
+      <w:r>
+        <w:rPr>
+          <w:rFonts w:ascii="Arial" w:hAnsi="Arial" w:cs="Arial"/>
+          <w:color w:val="0070C0"/>
+        </w:rPr>
+        <w:t xml:space="preserve"> </w:t>
+      </w:r>
+      <w:r>
+        <w:rPr>
+          <w:rFonts w:ascii="Arial" w:hAnsi="Arial" w:cs="Arial"/>
+        </w:rPr>
+        <w:t xml:space="preserve">das er auf alle Bits, das er erhaltet, wartet oder wenn das Timeout abgelaufen ist weitergeht. Das </w:t>
+      </w:r>
+      <w:r>
+        <w:rPr>
+          <w:rFonts w:ascii="Arial" w:hAnsi="Arial" w:cs="Arial"/>
+          <w:color w:val="7030A0"/>
+        </w:rPr>
+        <w:t>ALG_GO</w:t>
+      </w:r>
+      <w:r>
+        <w:rPr>
+          <w:rFonts w:ascii="Arial" w:hAnsi="Arial" w:cs="Arial"/>
+          <w:color w:val="7030A0"/>
+        </w:rPr>
+        <w:t>/ALG_GO_2</w:t>
+      </w:r>
+      <w:r>
+        <w:rPr>
+          <w:rFonts w:ascii="Arial" w:hAnsi="Arial" w:cs="Arial"/>
+          <w:color w:val="7030A0"/>
+        </w:rPr>
+        <w:t xml:space="preserve"> </w:t>
+      </w:r>
+      <w:r>
+        <w:rPr>
+          <w:rFonts w:ascii="Arial" w:hAnsi="Arial" w:cs="Arial"/>
+        </w:rPr>
+        <w:t>ist die Information zu</w:t>
+      </w:r>
+      <w:r>
+        <w:rPr>
+          <w:rFonts w:ascii="Arial" w:hAnsi="Arial" w:cs="Arial"/>
+        </w:rPr>
+        <w:t>m</w:t>
+      </w:r>
+      <w:r>
+        <w:rPr>
+          <w:rFonts w:ascii="Arial" w:hAnsi="Arial" w:cs="Arial"/>
+        </w:rPr>
+        <w:t xml:space="preserve"> </w:t>
+      </w:r>
+      <w:r>
+        <w:rPr>
+          <w:rFonts w:ascii="Arial" w:hAnsi="Arial" w:cs="Arial"/>
+        </w:rPr>
+        <w:t xml:space="preserve">Weiterfahren, das man ihm </w:t>
+      </w:r>
+      <w:r>
+        <w:rPr>
+          <w:rFonts w:ascii="Arial" w:hAnsi="Arial" w:cs="Arial"/>
+        </w:rPr>
+        <w:t>sagt,</w:t>
+      </w:r>
+      <w:r>
+        <w:rPr>
+          <w:rFonts w:ascii="Arial" w:hAnsi="Arial" w:cs="Arial"/>
+        </w:rPr>
+        <w:t xml:space="preserve"> er hat den Austausch erledigt</w:t>
+      </w:r>
+      <w:r>
+        <w:rPr>
+          <w:rFonts w:ascii="Arial" w:hAnsi="Arial" w:cs="Arial"/>
+        </w:rPr>
+        <w:t xml:space="preserve"> ist und</w:t>
+      </w:r>
+      <w:r>
+        <w:rPr>
+          <w:rFonts w:ascii="Arial" w:hAnsi="Arial" w:cs="Arial"/>
+        </w:rPr>
+        <w:t xml:space="preserve"> </w:t>
+      </w:r>
+      <w:r>
+        <w:rPr>
+          <w:rFonts w:ascii="Arial" w:hAnsi="Arial" w:cs="Arial"/>
+        </w:rPr>
+        <w:t>fort</w:t>
+      </w:r>
+      <w:r>
+        <w:rPr>
+          <w:rFonts w:ascii="Arial" w:hAnsi="Arial" w:cs="Arial"/>
+        </w:rPr>
+        <w:t>fahre</w:t>
+      </w:r>
+      <w:r>
+        <w:rPr>
+          <w:rFonts w:ascii="Arial" w:hAnsi="Arial" w:cs="Arial"/>
+        </w:rPr>
+        <w:t>n</w:t>
+      </w:r>
+      <w:r>
+        <w:rPr>
+          <w:rFonts w:ascii="Arial" w:hAnsi="Arial" w:cs="Arial"/>
+        </w:rPr>
+        <w:t xml:space="preserve"> </w:t>
+      </w:r>
+      <w:r>
+        <w:rPr>
+          <w:rFonts w:ascii="Arial" w:hAnsi="Arial" w:cs="Arial"/>
+        </w:rPr>
+        <w:t>kann</w:t>
+      </w:r>
+      <w:r>
+        <w:rPr>
+          <w:rFonts w:ascii="Arial" w:hAnsi="Arial" w:cs="Arial"/>
+        </w:rPr>
+        <w:t>.</w:t>
+      </w:r>
+    </w:p>
+    <w:p>
+      <w:pPr>
+        <w:rPr>
+          <w:rFonts w:ascii="Arial" w:hAnsi="Arial" w:cs="Arial"/>
+        </w:rPr>
+      </w:pPr>
+    </w:p>
+    <w:p>
+      <w:pPr>
+        <w:rPr>
+          <w:rFonts w:ascii="Arial" w:hAnsi="Arial" w:cs="Arial"/>
           <w:color w:val="000000"/>
-        </w:rPr>
-        <w:t xml:space="preserve"> an den Steuer Task gesendet, so wird übermittelt das er bereit ist.</w:t>
-      </w:r>
-    </w:p>
-    <w:p>
-      <w:pPr>
-        <w:rPr>
-          <w:rFonts w:ascii="Arial" w:hAnsi="Arial" w:cs="Arial"/>
-          <w:color w:val="000000"/>
+          <w:u w:val="single"/>
         </w:rPr>
       </w:pPr>
       <w:proofErr w:type="spellStart"/>
@@ -5890,8 +6707,9 @@
         <w:rPr>
           <w:rFonts w:ascii="Arial" w:hAnsi="Arial" w:cs="Arial"/>
           <w:highlight w:val="white"/>
-        </w:rPr>
-        <w:t>xEventGroupWaitBits</w:t>
+          <w:u w:val="single"/>
+        </w:rPr>
+        <w:t>xEventGroupClearBits</w:t>
       </w:r>
       <w:proofErr w:type="spellEnd"/>
       <w:r>
@@ -5899,81 +6717,64 @@
           <w:rFonts w:ascii="Arial" w:hAnsi="Arial" w:cs="Arial"/>
           <w:color w:val="000000"/>
           <w:highlight w:val="white"/>
+          <w:u w:val="single"/>
         </w:rPr>
         <w:t>(</w:t>
       </w:r>
+      <w:proofErr w:type="spellStart"/>
       <w:proofErr w:type="gramEnd"/>
       <w:r>
         <w:rPr>
           <w:rFonts w:ascii="Arial" w:hAnsi="Arial" w:cs="Arial"/>
           <w:color w:val="FFC000"/>
           <w:highlight w:val="white"/>
+          <w:u w:val="single"/>
         </w:rPr>
         <w:t>xKommunikation</w:t>
       </w:r>
+      <w:proofErr w:type="spellEnd"/>
       <w:r>
         <w:rPr>
           <w:rFonts w:ascii="Arial" w:hAnsi="Arial" w:cs="Arial"/>
           <w:color w:val="000000"/>
           <w:highlight w:val="white"/>
+          <w:u w:val="single"/>
         </w:rPr>
         <w:t>,</w:t>
+      </w:r>
+      <w:r>
+        <w:rPr>
+          <w:rFonts w:ascii="Arial" w:hAnsi="Arial" w:cs="Arial"/>
+          <w:color w:val="000000"/>
+          <w:highlight w:val="white"/>
+          <w:u w:val="single"/>
+        </w:rPr>
+        <w:t xml:space="preserve"> </w:t>
       </w:r>
       <w:r>
         <w:rPr>
           <w:rFonts w:ascii="Arial" w:hAnsi="Arial" w:cs="Arial"/>
           <w:color w:val="7030A0"/>
           <w:highlight w:val="white"/>
-        </w:rPr>
-        <w:t>ALG_GO</w:t>
+          <w:u w:val="single"/>
+        </w:rPr>
+        <w:t>ALG_AM_WARTEN</w:t>
+      </w:r>
+      <w:r>
+        <w:rPr>
+          <w:rFonts w:ascii="Arial" w:hAnsi="Arial" w:cs="Arial"/>
+          <w:color w:val="7030A0"/>
+          <w:highlight w:val="white"/>
+          <w:u w:val="single"/>
+        </w:rPr>
+        <w:t>/ALG_AM_WARTEN_2</w:t>
       </w:r>
       <w:r>
         <w:rPr>
           <w:rFonts w:ascii="Arial" w:hAnsi="Arial" w:cs="Arial"/>
           <w:color w:val="000000"/>
           <w:highlight w:val="white"/>
-        </w:rPr>
-        <w:t>,</w:t>
-      </w:r>
-      <w:r>
-        <w:rPr>
-          <w:rFonts w:ascii="Arial" w:hAnsi="Arial" w:cs="Arial"/>
-          <w:color w:val="4472C4" w:themeColor="accent1"/>
-          <w:highlight w:val="white"/>
-        </w:rPr>
-        <w:t>pdTRUE,pdTRUE</w:t>
-      </w:r>
-      <w:r>
-        <w:rPr>
-          <w:rFonts w:ascii="Arial" w:hAnsi="Arial" w:cs="Arial"/>
-          <w:color w:val="000000"/>
-          <w:highlight w:val="white"/>
-        </w:rPr>
-        <w:t>,5/</w:t>
-      </w:r>
-      <w:r>
-        <w:rPr>
-          <w:rFonts w:ascii="Arial" w:hAnsi="Arial" w:cs="Arial"/>
-          <w:color w:val="A31515"/>
-          <w:highlight w:val="white"/>
-        </w:rPr>
-        <w:t xml:space="preserve"> </w:t>
-      </w:r>
-      <w:proofErr w:type="spellStart"/>
-      <w:r>
-        <w:rPr>
-          <w:rFonts w:ascii="Arial" w:hAnsi="Arial" w:cs="Arial"/>
-          <w:color w:val="4472C4" w:themeColor="accent1"/>
-          <w:highlight w:val="white"/>
-        </w:rPr>
-        <w:t>portTICK_RATE_MS</w:t>
-      </w:r>
-      <w:proofErr w:type="spellEnd"/>
-      <w:r>
-        <w:rPr>
-          <w:rFonts w:ascii="Arial" w:hAnsi="Arial" w:cs="Arial"/>
-          <w:color w:val="000000"/>
-          <w:highlight w:val="white"/>
+          <w:u w:val="single"/>
         </w:rPr>
         <w:t>)</w:t>
       </w:r>
@@ -5988,191 +6789,21 @@
         <w:rPr>
           <w:rFonts w:ascii="Arial" w:hAnsi="Arial" w:cs="Arial"/>
         </w:rPr>
-        <w:t xml:space="preserve">In dieser Event Group werden noch ein paar andere Angaben benötig. Beim ersten </w:t>
-      </w:r>
-      <w:proofErr w:type="spellStart"/>
-      <w:r>
-        <w:rPr>
-          <w:rFonts w:ascii="Arial" w:hAnsi="Arial" w:cs="Arial"/>
-          <w:color w:val="0070C0"/>
-        </w:rPr>
-        <w:t>pdTRUE</w:t>
-      </w:r>
-      <w:proofErr w:type="spellEnd"/>
-      <w:r>
-        <w:rPr>
-          <w:rFonts w:ascii="Arial" w:hAnsi="Arial" w:cs="Arial"/>
-        </w:rPr>
-        <w:t xml:space="preserve"> werden die Bit im Ereignis gelöscht, wenn alle Bits übertragen wurden. Beim zweiten ist es auf </w:t>
-      </w:r>
-      <w:proofErr w:type="spellStart"/>
-      <w:r>
-        <w:rPr>
-          <w:rFonts w:ascii="Arial" w:hAnsi="Arial" w:cs="Arial"/>
-          <w:color w:val="0070C0"/>
-        </w:rPr>
-        <w:t>pdTRUE</w:t>
-      </w:r>
-      <w:proofErr w:type="spellEnd"/>
-      <w:r>
-        <w:rPr>
-          <w:rFonts w:ascii="Arial" w:hAnsi="Arial" w:cs="Arial"/>
-          <w:color w:val="0070C0"/>
-        </w:rPr>
-        <w:t xml:space="preserve"> </w:t>
-      </w:r>
-      <w:r>
-        <w:rPr>
-          <w:rFonts w:ascii="Arial" w:hAnsi="Arial" w:cs="Arial"/>
-        </w:rPr>
-        <w:t xml:space="preserve">das er auf alle Bits, das er erhaltet, wartet oder wenn das Timeout abgelaufen ist weitergeht. Das </w:t>
+        <w:t xml:space="preserve">Dieser Bit </w:t>
       </w:r>
       <w:r>
         <w:rPr>
           <w:rFonts w:ascii="Arial" w:hAnsi="Arial" w:cs="Arial"/>
           <w:color w:val="7030A0"/>
         </w:rPr>
-        <w:t>ALG_GO</w:t>
+        <w:t>ALG_AM_WARTEN</w:t>
       </w:r>
       <w:r>
         <w:rPr>
           <w:rFonts w:ascii="Arial" w:hAnsi="Arial" w:cs="Arial"/>
           <w:color w:val="7030A0"/>
         </w:rPr>
-        <w:t xml:space="preserve"> </w:t>
-      </w:r>
-      <w:r>
-        <w:rPr>
-          <w:rFonts w:ascii="Arial" w:hAnsi="Arial" w:cs="Arial"/>
-        </w:rPr>
-        <w:t>ist die Information zu</w:t>
-      </w:r>
-      <w:r>
-        <w:rPr>
-          <w:rFonts w:ascii="Arial" w:hAnsi="Arial" w:cs="Arial"/>
-        </w:rPr>
-        <w:t>m</w:t>
-      </w:r>
-      <w:r>
-        <w:rPr>
-          <w:rFonts w:ascii="Arial" w:hAnsi="Arial" w:cs="Arial"/>
-        </w:rPr>
-        <w:t xml:space="preserve"> </w:t>
-      </w:r>
-      <w:r>
-        <w:rPr>
-          <w:rFonts w:ascii="Arial" w:hAnsi="Arial" w:cs="Arial"/>
-        </w:rPr>
-        <w:t xml:space="preserve">Weiterfahren, das man ihm </w:t>
-      </w:r>
-      <w:r>
-        <w:rPr>
-          <w:rFonts w:ascii="Arial" w:hAnsi="Arial" w:cs="Arial"/>
-        </w:rPr>
-        <w:t>sagt,</w:t>
-      </w:r>
-      <w:r>
-        <w:rPr>
-          <w:rFonts w:ascii="Arial" w:hAnsi="Arial" w:cs="Arial"/>
-        </w:rPr>
-        <w:t xml:space="preserve"> er hat den Austausch erledigt fahre fort.</w:t>
-      </w:r>
-    </w:p>
-    <w:p>
-      <w:pPr>
-        <w:rPr>
-          <w:rFonts w:ascii="Arial" w:hAnsi="Arial" w:cs="Arial"/>
-        </w:rPr>
-      </w:pPr>
-    </w:p>
-    <w:p>
-      <w:pPr>
-        <w:rPr>
-          <w:rFonts w:ascii="Arial" w:hAnsi="Arial" w:cs="Arial"/>
-          <w:color w:val="000000"/>
-        </w:rPr>
-      </w:pPr>
-      <w:proofErr w:type="spellStart"/>
-      <w:r>
-        <w:rPr>
-          <w:rFonts w:ascii="Arial" w:hAnsi="Arial" w:cs="Arial"/>
-          <w:highlight w:val="white"/>
-        </w:rPr>
-        <w:lastRenderedPageBreak/>
-        <w:t>xEventGroupClearBits</w:t>
-      </w:r>
-      <w:proofErr w:type="spellEnd"/>
-      <w:r>
-        <w:rPr>
-          <w:rFonts w:ascii="Arial" w:hAnsi="Arial" w:cs="Arial"/>
-          <w:color w:val="000000"/>
-          <w:highlight w:val="white"/>
-        </w:rPr>
-        <w:t>(</w:t>
-      </w:r>
-      <w:proofErr w:type="spellStart"/>
-      <w:proofErr w:type="gramStart"/>
-      <w:r>
-        <w:rPr>
-          <w:rFonts w:ascii="Arial" w:hAnsi="Arial" w:cs="Arial"/>
-          <w:color w:val="FFC000"/>
-          <w:highlight w:val="white"/>
-        </w:rPr>
-        <w:t>xKommunikation</w:t>
-      </w:r>
-      <w:r>
-        <w:rPr>
-          <w:rFonts w:ascii="Arial" w:hAnsi="Arial" w:cs="Arial"/>
-          <w:color w:val="000000"/>
-          <w:highlight w:val="white"/>
-        </w:rPr>
-        <w:t>,</w:t>
-      </w:r>
-      <w:r>
-        <w:rPr>
-          <w:rFonts w:ascii="Arial" w:hAnsi="Arial" w:cs="Arial"/>
-          <w:color w:val="7030A0"/>
-          <w:highlight w:val="white"/>
-        </w:rPr>
-        <w:t>ALG</w:t>
-      </w:r>
-      <w:proofErr w:type="gramEnd"/>
-      <w:r>
-        <w:rPr>
-          <w:rFonts w:ascii="Arial" w:hAnsi="Arial" w:cs="Arial"/>
-          <w:color w:val="7030A0"/>
-          <w:highlight w:val="white"/>
-        </w:rPr>
-        <w:t>_AM_WARTEN</w:t>
-      </w:r>
-      <w:proofErr w:type="spellEnd"/>
-      <w:r>
-        <w:rPr>
-          <w:rFonts w:ascii="Arial" w:hAnsi="Arial" w:cs="Arial"/>
-          <w:color w:val="000000"/>
-          <w:highlight w:val="white"/>
-        </w:rPr>
-        <w:t>)</w:t>
-      </w:r>
-    </w:p>
-    <w:p>
-      <w:pPr>
-        <w:rPr>
-          <w:rFonts w:ascii="Arial" w:hAnsi="Arial" w:cs="Arial"/>
-        </w:rPr>
-      </w:pPr>
-      <w:r>
-        <w:rPr>
-          <w:rFonts w:ascii="Arial" w:hAnsi="Arial" w:cs="Arial"/>
-        </w:rPr>
-        <w:t xml:space="preserve">Dieser Bit </w:t>
-      </w:r>
-      <w:r>
-        <w:rPr>
-          <w:rFonts w:ascii="Arial" w:hAnsi="Arial" w:cs="Arial"/>
-          <w:color w:val="7030A0"/>
-        </w:rPr>
-        <w:t>ALG_AM_WARTEN</w:t>
+        <w:t>/ALG_AM_WARTEN_2</w:t>
       </w:r>
       <w:r>
         <w:rPr>
@@ -6180,6 +6811,13 @@
         </w:rPr>
         <w:t xml:space="preserve"> wird hier wieder zurückgesetzt. So dass keine Fehlübermittlungen stattfinden kann. Es ist zur Sicherheit.</w:t>
       </w:r>
+    </w:p>
+    <w:p>
+      <w:pPr>
+        <w:rPr>
+          <w:rFonts w:ascii="Arial" w:hAnsi="Arial" w:cs="Arial"/>
+        </w:rPr>
+      </w:pPr>
     </w:p>
     <w:p>
       <w:pPr>
@@ -6188,36 +6826,693 @@
           <w:ilvl w:val="0"/>
           <w:numId w:val="22"/>
         </w:numPr>
-      </w:pPr>
-      <w:r>
+        <w:ind w:left="1276"/>
+        <w:rPr>
+          <w:rFonts w:ascii="Arial" w:hAnsi="Arial" w:cs="Arial"/>
+          <w:sz w:val="22"/>
+          <w:szCs w:val="22"/>
+        </w:rPr>
+      </w:pPr>
+      <w:bookmarkStart w:id="10" w:name="_Toc53592538"/>
+      <w:proofErr w:type="spellStart"/>
+      <w:r>
+        <w:rPr>
+          <w:rFonts w:ascii="Arial" w:hAnsi="Arial" w:cs="Arial"/>
+          <w:sz w:val="22"/>
+          <w:szCs w:val="22"/>
+        </w:rPr>
+        <w:t>EventBits</w:t>
+      </w:r>
+      <w:proofErr w:type="spellEnd"/>
+      <w:r>
+        <w:rPr>
+          <w:rFonts w:ascii="Arial" w:hAnsi="Arial" w:cs="Arial"/>
+          <w:sz w:val="22"/>
+          <w:szCs w:val="22"/>
+        </w:rPr>
+        <w:t xml:space="preserve"> und </w:t>
+      </w:r>
+      <w:proofErr w:type="spellStart"/>
+      <w:r>
+        <w:rPr>
+          <w:rFonts w:ascii="Arial" w:hAnsi="Arial" w:cs="Arial"/>
+          <w:sz w:val="22"/>
+          <w:szCs w:val="22"/>
+        </w:rPr>
+        <w:t>TaskNotification</w:t>
+      </w:r>
+      <w:proofErr w:type="spellEnd"/>
+      <w:r>
+        <w:rPr>
+          <w:rFonts w:ascii="Arial" w:hAnsi="Arial" w:cs="Arial"/>
+          <w:sz w:val="22"/>
+          <w:szCs w:val="22"/>
+        </w:rPr>
+        <w:t xml:space="preserve"> im</w:t>
+      </w:r>
+      <w:r>
+        <w:rPr>
+          <w:rFonts w:ascii="Arial" w:hAnsi="Arial" w:cs="Arial"/>
+          <w:sz w:val="22"/>
+          <w:szCs w:val="22"/>
+        </w:rPr>
+        <w:t xml:space="preserve"> Steuer</w:t>
+      </w:r>
+      <w:r>
+        <w:rPr>
+          <w:rFonts w:ascii="Arial" w:hAnsi="Arial" w:cs="Arial"/>
+          <w:sz w:val="22"/>
+          <w:szCs w:val="22"/>
+        </w:rPr>
+        <w:t xml:space="preserve"> Task</w:t>
+      </w:r>
+      <w:bookmarkEnd w:id="10"/>
+    </w:p>
+    <w:p/>
+    <w:p>
+      <w:pPr>
+        <w:pStyle w:val="berschrift3"/>
+        <w:numPr>
+          <w:ilvl w:val="3"/>
+          <w:numId w:val="22"/>
+        </w:numPr>
+        <w:ind w:left="2127"/>
+        <w:rPr>
+          <w:rFonts w:ascii="Arial" w:hAnsi="Arial" w:cs="Arial"/>
+          <w:sz w:val="22"/>
+          <w:szCs w:val="22"/>
+        </w:rPr>
+      </w:pPr>
+      <w:bookmarkStart w:id="11" w:name="_Toc53592539"/>
+      <w:r>
+        <w:rPr>
+          <w:rFonts w:ascii="Arial" w:hAnsi="Arial" w:cs="Arial"/>
+          <w:sz w:val="22"/>
+          <w:szCs w:val="22"/>
+        </w:rPr>
+        <w:t>Display Kommunikation</w:t>
+      </w:r>
+      <w:bookmarkEnd w:id="11"/>
+    </w:p>
+    <w:p/>
+    <w:p>
+      <w:pPr>
+        <w:rPr>
+          <w:rFonts w:ascii="Arial" w:hAnsi="Arial" w:cs="Arial"/>
+          <w:color w:val="000000" w:themeColor="text1"/>
+        </w:rPr>
+      </w:pPr>
+      <w:r>
+        <w:rPr>
+          <w:rFonts w:ascii="Arial" w:hAnsi="Arial" w:cs="Arial"/>
+          <w:color w:val="000000" w:themeColor="text1"/>
+        </w:rPr>
+        <w:t xml:space="preserve">In diesem Abschnitt wird die Kommunikation zwischen Steuertask und den beiden Algorithmus Tasks. </w:t>
+      </w:r>
+      <w:r>
+        <w:rPr>
+          <w:rFonts w:ascii="Arial" w:hAnsi="Arial" w:cs="Arial"/>
+          <w:color w:val="000000" w:themeColor="text1"/>
+        </w:rPr>
+        <w:t>Da es die gleichen Befehle sind, wird es einmal erklärt für beide Algorithmus Tasks.</w:t>
+      </w:r>
+    </w:p>
+    <w:p>
+      <w:pPr>
+        <w:rPr>
+          <w:rFonts w:ascii="Arial" w:hAnsi="Arial" w:cs="Arial"/>
+          <w:color w:val="000000"/>
+          <w:u w:val="single"/>
+        </w:rPr>
+      </w:pPr>
+      <w:proofErr w:type="spellStart"/>
+      <w:r>
+        <w:rPr>
+          <w:rFonts w:ascii="Arial" w:hAnsi="Arial" w:cs="Arial"/>
+          <w:color w:val="000000" w:themeColor="text1"/>
+          <w:highlight w:val="white"/>
+          <w:u w:val="single"/>
+        </w:rPr>
+        <w:t>xEventGroupSetBits</w:t>
+      </w:r>
+      <w:proofErr w:type="spellEnd"/>
+      <w:r>
+        <w:rPr>
+          <w:rFonts w:ascii="Arial" w:hAnsi="Arial" w:cs="Arial"/>
+          <w:color w:val="000000"/>
+          <w:highlight w:val="white"/>
+          <w:u w:val="single"/>
+        </w:rPr>
+        <w:t>(</w:t>
+      </w:r>
+      <w:proofErr w:type="spellStart"/>
+      <w:proofErr w:type="gramStart"/>
+      <w:r>
+        <w:rPr>
+          <w:rFonts w:ascii="Arial" w:hAnsi="Arial" w:cs="Arial"/>
+          <w:color w:val="FFC000" w:themeColor="accent4"/>
+          <w:highlight w:val="white"/>
+          <w:u w:val="single"/>
+        </w:rPr>
+        <w:t>xKommunikation</w:t>
+      </w:r>
+      <w:r>
+        <w:rPr>
+          <w:rFonts w:ascii="Arial" w:hAnsi="Arial" w:cs="Arial"/>
+          <w:color w:val="000000"/>
+          <w:highlight w:val="white"/>
+          <w:u w:val="single"/>
+        </w:rPr>
+        <w:t>,</w:t>
+      </w:r>
+      <w:r>
+        <w:rPr>
+          <w:rFonts w:ascii="Arial" w:hAnsi="Arial" w:cs="Arial"/>
+          <w:color w:val="7030A0"/>
+          <w:highlight w:val="white"/>
+          <w:u w:val="single"/>
+        </w:rPr>
+        <w:t>ALGSTOPP</w:t>
+      </w:r>
+      <w:proofErr w:type="spellEnd"/>
+      <w:proofErr w:type="gramEnd"/>
+      <w:r>
+        <w:rPr>
+          <w:rFonts w:ascii="Arial" w:hAnsi="Arial" w:cs="Arial"/>
+          <w:color w:val="7030A0"/>
+          <w:highlight w:val="white"/>
+          <w:u w:val="single"/>
+        </w:rPr>
+        <w:t>/ALGSTOPP_2</w:t>
+      </w:r>
+      <w:r>
+        <w:rPr>
+          <w:rFonts w:ascii="Arial" w:hAnsi="Arial" w:cs="Arial"/>
+          <w:color w:val="000000"/>
+          <w:highlight w:val="white"/>
+          <w:u w:val="single"/>
+        </w:rPr>
+        <w:t>)</w:t>
+      </w:r>
+    </w:p>
+    <w:p>
+      <w:pPr>
+        <w:rPr>
+          <w:rFonts w:ascii="Arial" w:hAnsi="Arial" w:cs="Arial"/>
+          <w:color w:val="000000"/>
+        </w:rPr>
+      </w:pPr>
+      <w:r>
+        <w:rPr>
+          <w:rFonts w:ascii="Arial" w:hAnsi="Arial" w:cs="Arial"/>
+          <w:color w:val="000000"/>
+        </w:rPr>
+        <w:t xml:space="preserve">Mit dem Bit </w:t>
+      </w:r>
+      <w:r>
+        <w:rPr>
+          <w:rFonts w:ascii="Arial" w:hAnsi="Arial" w:cs="Arial"/>
+          <w:color w:val="7030A0"/>
+        </w:rPr>
+        <w:t xml:space="preserve">ALGSTOPP/ALGSTOPP_2 </w:t>
+      </w:r>
+      <w:r>
+        <w:rPr>
+          <w:rFonts w:ascii="Arial" w:hAnsi="Arial" w:cs="Arial"/>
+          <w:color w:val="000000"/>
+        </w:rPr>
+        <w:t xml:space="preserve">wird dem Algorithmus Task übermittelt das er </w:t>
+      </w:r>
+      <w:r>
+        <w:rPr>
+          <w:rFonts w:ascii="Arial" w:hAnsi="Arial" w:cs="Arial"/>
+          <w:color w:val="000000"/>
+        </w:rPr>
+        <w:t xml:space="preserve">starten kann die Variabel zu schreiben. </w:t>
+      </w:r>
+    </w:p>
+    <w:p>
+      <w:pPr>
+        <w:rPr>
+          <w:rFonts w:ascii="Arial" w:hAnsi="Arial" w:cs="Arial"/>
+          <w:color w:val="00B0F0"/>
+        </w:rPr>
+      </w:pPr>
+      <w:proofErr w:type="spellStart"/>
+      <w:proofErr w:type="gramStart"/>
+      <w:r>
+        <w:rPr>
+          <w:rFonts w:ascii="Arial" w:hAnsi="Arial" w:cs="Arial"/>
+          <w:highlight w:val="white"/>
+          <w:u w:val="single"/>
+        </w:rPr>
+        <w:t>xEventGroupWaitBits</w:t>
+      </w:r>
+      <w:proofErr w:type="spellEnd"/>
+      <w:r>
+        <w:rPr>
+          <w:rFonts w:ascii="Arial" w:hAnsi="Arial" w:cs="Arial"/>
+          <w:color w:val="000000"/>
+          <w:highlight w:val="white"/>
+          <w:u w:val="single"/>
+        </w:rPr>
+        <w:t>(</w:t>
+      </w:r>
+      <w:proofErr w:type="spellStart"/>
+      <w:proofErr w:type="gramEnd"/>
+      <w:r>
+        <w:rPr>
+          <w:rFonts w:ascii="Arial" w:hAnsi="Arial" w:cs="Arial"/>
+          <w:color w:val="FFC000" w:themeColor="accent4"/>
+          <w:highlight w:val="white"/>
+          <w:u w:val="single"/>
+        </w:rPr>
+        <w:t>xKommunikation</w:t>
+      </w:r>
+      <w:proofErr w:type="spellEnd"/>
+      <w:r>
+        <w:rPr>
+          <w:rFonts w:ascii="Arial" w:hAnsi="Arial" w:cs="Arial"/>
+          <w:color w:val="000000"/>
+          <w:highlight w:val="white"/>
+          <w:u w:val="single"/>
+        </w:rPr>
+        <w:t>,</w:t>
+      </w:r>
+      <w:r>
+        <w:rPr>
+          <w:rFonts w:ascii="Arial" w:hAnsi="Arial" w:cs="Arial"/>
+          <w:color w:val="000000"/>
+          <w:highlight w:val="white"/>
+        </w:rPr>
+        <w:t xml:space="preserve"> </w:t>
+      </w:r>
+      <w:r>
+        <w:rPr>
+          <w:rFonts w:ascii="Arial" w:hAnsi="Arial" w:cs="Arial"/>
+          <w:color w:val="7030A0"/>
+          <w:highlight w:val="white"/>
+        </w:rPr>
+        <w:t>ALG_AM_WARTEN</w:t>
+      </w:r>
+      <w:r>
+        <w:rPr>
+          <w:rFonts w:ascii="Arial" w:hAnsi="Arial" w:cs="Arial"/>
+          <w:color w:val="000000"/>
+          <w:highlight w:val="white"/>
+        </w:rPr>
+        <w:t>,</w:t>
+      </w:r>
+      <w:r>
+        <w:rPr>
+          <w:rFonts w:ascii="Arial" w:hAnsi="Arial" w:cs="Arial"/>
+          <w:color w:val="00B0F0"/>
+          <w:highlight w:val="white"/>
+        </w:rPr>
+        <w:t>pdTRUE,pdTRUE</w:t>
+      </w:r>
+      <w:r>
+        <w:rPr>
+          <w:rFonts w:ascii="Arial" w:hAnsi="Arial" w:cs="Arial"/>
+          <w:color w:val="000000"/>
+          <w:highlight w:val="white"/>
+        </w:rPr>
+        <w:t>,5/</w:t>
+      </w:r>
+      <w:proofErr w:type="spellStart"/>
+      <w:r>
+        <w:rPr>
+          <w:rFonts w:ascii="Arial" w:hAnsi="Arial" w:cs="Arial"/>
+          <w:color w:val="00B0F0"/>
+          <w:highlight w:val="white"/>
+        </w:rPr>
+        <w:t>portTICK_RATE_MS</w:t>
+      </w:r>
+      <w:proofErr w:type="spellEnd"/>
+      <w:r>
+        <w:rPr>
+          <w:rFonts w:ascii="Arial" w:hAnsi="Arial" w:cs="Arial"/>
+          <w:color w:val="00B0F0"/>
+          <w:highlight w:val="white"/>
+        </w:rPr>
+        <w:t>)</w:t>
+      </w:r>
+    </w:p>
+    <w:p>
+      <w:pPr>
+        <w:rPr>
+          <w:rFonts w:ascii="Arial" w:hAnsi="Arial" w:cs="Arial"/>
+        </w:rPr>
+      </w:pPr>
+      <w:r>
+        <w:rPr>
+          <w:rFonts w:ascii="Arial" w:hAnsi="Arial" w:cs="Arial"/>
+        </w:rPr>
+        <w:t>Er bekommt die Variabel zugesendet. Und wartet bis alle Bits gesendet wurden oder die Zeit abgelaufen ist. Die Information bekommt er von dem Algorithmus Task.</w:t>
+      </w:r>
+    </w:p>
+    <w:p>
+      <w:pPr>
+        <w:rPr>
+          <w:rFonts w:ascii="Arial" w:hAnsi="Arial" w:cs="Arial"/>
+          <w:color w:val="000000"/>
+          <w:u w:val="single"/>
+        </w:rPr>
+      </w:pPr>
+      <w:proofErr w:type="spellStart"/>
+      <w:r>
+        <w:rPr>
+          <w:rFonts w:ascii="Arial" w:hAnsi="Arial" w:cs="Arial"/>
+          <w:highlight w:val="white"/>
+          <w:u w:val="single"/>
+        </w:rPr>
+        <w:t>xEventGroupClearBits</w:t>
+      </w:r>
+      <w:proofErr w:type="spellEnd"/>
+      <w:r>
+        <w:rPr>
+          <w:rFonts w:ascii="Arial" w:hAnsi="Arial" w:cs="Arial"/>
+          <w:color w:val="000000"/>
+          <w:highlight w:val="white"/>
+          <w:u w:val="single"/>
+        </w:rPr>
+        <w:t>(</w:t>
+      </w:r>
+      <w:proofErr w:type="spellStart"/>
+      <w:proofErr w:type="gramStart"/>
+      <w:r>
+        <w:rPr>
+          <w:rFonts w:ascii="Arial" w:hAnsi="Arial" w:cs="Arial"/>
+          <w:color w:val="FFC000"/>
+          <w:highlight w:val="white"/>
+          <w:u w:val="single"/>
+        </w:rPr>
+        <w:t>xKommunikation</w:t>
+      </w:r>
+      <w:r>
+        <w:rPr>
+          <w:rFonts w:ascii="Arial" w:hAnsi="Arial" w:cs="Arial"/>
+          <w:color w:val="000000"/>
+          <w:highlight w:val="white"/>
+          <w:u w:val="single"/>
+        </w:rPr>
+        <w:t>,</w:t>
+      </w:r>
+      <w:r>
+        <w:rPr>
+          <w:rFonts w:ascii="Arial" w:hAnsi="Arial" w:cs="Arial"/>
+          <w:color w:val="A000A0"/>
+          <w:highlight w:val="white"/>
+          <w:u w:val="single"/>
+        </w:rPr>
+        <w:t>ALGSTOPP</w:t>
+      </w:r>
+      <w:proofErr w:type="spellEnd"/>
+      <w:proofErr w:type="gramEnd"/>
+      <w:r>
+        <w:rPr>
+          <w:rFonts w:ascii="Arial" w:hAnsi="Arial" w:cs="Arial"/>
+          <w:color w:val="A000A0"/>
+          <w:highlight w:val="white"/>
+          <w:u w:val="single"/>
+        </w:rPr>
+        <w:t>/ALGSTOPP2</w:t>
+      </w:r>
+      <w:r>
+        <w:rPr>
+          <w:rFonts w:ascii="Arial" w:hAnsi="Arial" w:cs="Arial"/>
+          <w:color w:val="000000"/>
+          <w:highlight w:val="white"/>
+          <w:u w:val="single"/>
+        </w:rPr>
+        <w:t>)</w:t>
+      </w:r>
+    </w:p>
+    <w:p>
+      <w:pPr>
+        <w:rPr>
+          <w:rFonts w:ascii="Arial" w:hAnsi="Arial" w:cs="Arial"/>
+          <w:color w:val="000000"/>
+        </w:rPr>
+      </w:pPr>
+      <w:r>
+        <w:rPr>
+          <w:rFonts w:ascii="Arial" w:hAnsi="Arial" w:cs="Arial"/>
+          <w:color w:val="000000"/>
+        </w:rPr>
+        <w:t xml:space="preserve">Die Bits ALGSTOPP/ALGSTOPP2 werden hier gelöscht und wieder auf </w:t>
+      </w:r>
+      <w:proofErr w:type="spellStart"/>
+      <w:r>
+        <w:rPr>
+          <w:rFonts w:ascii="Arial" w:hAnsi="Arial" w:cs="Arial"/>
+          <w:color w:val="000000"/>
+        </w:rPr>
+        <w:t>Null</w:t>
+      </w:r>
+      <w:proofErr w:type="spellEnd"/>
+      <w:r>
+        <w:rPr>
+          <w:rFonts w:ascii="Arial" w:hAnsi="Arial" w:cs="Arial"/>
+          <w:color w:val="000000"/>
+        </w:rPr>
+        <w:t xml:space="preserve"> gesetzt.</w:t>
+      </w:r>
+    </w:p>
+    <w:p>
+      <w:pPr>
+        <w:rPr>
+          <w:rFonts w:ascii="Arial" w:hAnsi="Arial" w:cs="Arial"/>
+          <w:color w:val="000000"/>
+          <w:u w:val="single"/>
+        </w:rPr>
+      </w:pPr>
+      <w:proofErr w:type="spellStart"/>
+      <w:r>
+        <w:rPr>
+          <w:rFonts w:ascii="Arial" w:hAnsi="Arial" w:cs="Arial"/>
+          <w:highlight w:val="white"/>
+          <w:u w:val="single"/>
+        </w:rPr>
+        <w:t>xEventGroupSetBits</w:t>
+      </w:r>
+      <w:proofErr w:type="spellEnd"/>
+      <w:r>
+        <w:rPr>
+          <w:rFonts w:ascii="Arial" w:hAnsi="Arial" w:cs="Arial"/>
+          <w:color w:val="000000"/>
+          <w:highlight w:val="white"/>
+          <w:u w:val="single"/>
+        </w:rPr>
+        <w:t>(</w:t>
+      </w:r>
+      <w:proofErr w:type="spellStart"/>
+      <w:proofErr w:type="gramStart"/>
+      <w:r>
+        <w:rPr>
+          <w:rFonts w:ascii="Arial" w:hAnsi="Arial" w:cs="Arial"/>
+          <w:color w:val="FFC000"/>
+          <w:highlight w:val="white"/>
+          <w:u w:val="single"/>
+        </w:rPr>
+        <w:t>xKommunikation</w:t>
+      </w:r>
+      <w:r>
+        <w:rPr>
+          <w:rFonts w:ascii="Arial" w:hAnsi="Arial" w:cs="Arial"/>
+          <w:color w:val="000000"/>
+          <w:highlight w:val="white"/>
+          <w:u w:val="single"/>
+        </w:rPr>
+        <w:t>,</w:t>
+      </w:r>
+      <w:r>
+        <w:rPr>
+          <w:rFonts w:ascii="Arial" w:hAnsi="Arial" w:cs="Arial"/>
+          <w:color w:val="A000A0"/>
+          <w:highlight w:val="white"/>
+          <w:u w:val="single"/>
+        </w:rPr>
+        <w:t>ALG</w:t>
+      </w:r>
+      <w:proofErr w:type="gramEnd"/>
+      <w:r>
+        <w:rPr>
+          <w:rFonts w:ascii="Arial" w:hAnsi="Arial" w:cs="Arial"/>
+          <w:color w:val="A000A0"/>
+          <w:highlight w:val="white"/>
+          <w:u w:val="single"/>
+        </w:rPr>
+        <w:t>_GO</w:t>
+      </w:r>
+      <w:proofErr w:type="spellEnd"/>
+      <w:r>
+        <w:rPr>
+          <w:rFonts w:ascii="Arial" w:hAnsi="Arial" w:cs="Arial"/>
+          <w:color w:val="A000A0"/>
+          <w:highlight w:val="white"/>
+          <w:u w:val="single"/>
+        </w:rPr>
+        <w:t>/ALG_GO_2</w:t>
+      </w:r>
+      <w:r>
+        <w:rPr>
+          <w:rFonts w:ascii="Arial" w:hAnsi="Arial" w:cs="Arial"/>
+          <w:color w:val="000000"/>
+          <w:highlight w:val="white"/>
+          <w:u w:val="single"/>
+        </w:rPr>
+        <w:t>)</w:t>
+      </w:r>
+    </w:p>
+    <w:p>
+      <w:pPr>
+        <w:rPr>
+          <w:rFonts w:ascii="Arial" w:hAnsi="Arial" w:cs="Arial"/>
+        </w:rPr>
+      </w:pPr>
+      <w:r>
+        <w:rPr>
+          <w:rFonts w:ascii="Arial" w:hAnsi="Arial" w:cs="Arial"/>
+          <w:color w:val="7030A0"/>
+        </w:rPr>
+        <w:t>ALG_GO/ALG_GO_2</w:t>
+      </w:r>
+      <w:r>
+        <w:rPr>
+          <w:rFonts w:ascii="Arial" w:hAnsi="Arial" w:cs="Arial"/>
+          <w:color w:val="7030A0"/>
+        </w:rPr>
+        <w:t xml:space="preserve"> </w:t>
+      </w:r>
+      <w:r>
+        <w:rPr>
+          <w:rFonts w:ascii="Arial" w:hAnsi="Arial" w:cs="Arial"/>
+        </w:rPr>
+        <w:t>diese Bits werden verwendet das er wieder fertig ist mit dem Sendevorgang. Er sendet das Bit an den Algorithmus Task.</w:t>
+      </w:r>
+    </w:p>
+    <w:p>
+      <w:pPr>
+        <w:rPr>
+          <w:rFonts w:ascii="Arial" w:hAnsi="Arial" w:cs="Arial"/>
+        </w:rPr>
+      </w:pPr>
+    </w:p>
+    <w:p>
+      <w:pPr>
+        <w:pStyle w:val="berschrift3"/>
+        <w:numPr>
+          <w:ilvl w:val="0"/>
+          <w:numId w:val="28"/>
+        </w:numPr>
+        <w:rPr>
+          <w:rFonts w:ascii="Arial" w:hAnsi="Arial" w:cs="Arial"/>
+          <w:sz w:val="22"/>
+          <w:szCs w:val="22"/>
+        </w:rPr>
+      </w:pPr>
+      <w:bookmarkStart w:id="12" w:name="_Toc53592540"/>
+      <w:proofErr w:type="spellStart"/>
+      <w:r>
+        <w:rPr>
+          <w:rFonts w:ascii="Arial" w:hAnsi="Arial" w:cs="Arial"/>
+          <w:sz w:val="22"/>
+          <w:szCs w:val="22"/>
+        </w:rPr>
+        <w:t>Statemachine</w:t>
+      </w:r>
+      <w:bookmarkEnd w:id="12"/>
+      <w:proofErr w:type="spellEnd"/>
+    </w:p>
+    <w:p/>
+    <w:p>
+      <w:pPr>
+        <w:rPr>
+          <w:rFonts w:ascii="Arial" w:hAnsi="Arial" w:cs="Arial"/>
+        </w:rPr>
+      </w:pPr>
+      <w:r>
+        <w:rPr>
+          <w:rFonts w:ascii="Arial" w:hAnsi="Arial" w:cs="Arial"/>
+        </w:rPr>
+        <w:t>Status Start:</w:t>
+      </w:r>
+      <w:r>
+        <w:rPr>
+          <w:rFonts w:ascii="Arial" w:hAnsi="Arial" w:cs="Arial"/>
+        </w:rPr>
         <w:tab/>
       </w:r>
-      <w:bookmarkStart w:id="10" w:name="_Toc53579839"/>
       <w:proofErr w:type="spellStart"/>
       <w:r>
-        <w:t>EventBits</w:t>
+        <w:rPr>
+          <w:rFonts w:ascii="Arial" w:hAnsi="Arial" w:cs="Arial"/>
+          <w:color w:val="A000A0"/>
+          <w:highlight w:val="white"/>
+        </w:rPr>
+        <w:t>xEventGroupSetBits</w:t>
       </w:r>
       <w:proofErr w:type="spellEnd"/>
       <w:r>
-        <w:t xml:space="preserve"> und </w:t>
+        <w:rPr>
+          <w:rFonts w:ascii="Arial" w:hAnsi="Arial" w:cs="Arial"/>
+          <w:color w:val="000000"/>
+          <w:highlight w:val="white"/>
+        </w:rPr>
+        <w:t>(</w:t>
       </w:r>
       <w:proofErr w:type="spellStart"/>
-      <w:r>
-        <w:t>TaskNotification</w:t>
+      <w:proofErr w:type="gramStart"/>
+      <w:r>
+        <w:rPr>
+          <w:rFonts w:ascii="Arial" w:hAnsi="Arial" w:cs="Arial"/>
+          <w:color w:val="000080"/>
+          <w:highlight w:val="white"/>
+        </w:rPr>
+        <w:t>xTimeKom</w:t>
+      </w:r>
+      <w:r>
+        <w:rPr>
+          <w:rFonts w:ascii="Arial" w:hAnsi="Arial" w:cs="Arial"/>
+          <w:color w:val="000000"/>
+          <w:highlight w:val="white"/>
+        </w:rPr>
+        <w:t>,</w:t>
+      </w:r>
+      <w:r>
+        <w:rPr>
+          <w:rFonts w:ascii="Arial" w:hAnsi="Arial" w:cs="Arial"/>
+          <w:color w:val="A000A0"/>
+          <w:highlight w:val="white"/>
+        </w:rPr>
+        <w:t>GET</w:t>
+      </w:r>
+      <w:proofErr w:type="gramEnd"/>
+      <w:r>
+        <w:rPr>
+          <w:rFonts w:ascii="Arial" w:hAnsi="Arial" w:cs="Arial"/>
+          <w:color w:val="A000A0"/>
+          <w:highlight w:val="white"/>
+        </w:rPr>
+        <w:t>_TIME</w:t>
       </w:r>
       <w:proofErr w:type="spellEnd"/>
       <w:r>
-        <w:t xml:space="preserve"> im </w:t>
-      </w:r>
-      <w:proofErr w:type="spellStart"/>
-      <w:r>
-        <w:t>Kellular</w:t>
-      </w:r>
-      <w:proofErr w:type="spellEnd"/>
-      <w:r>
-        <w:t xml:space="preserve"> Task</w:t>
-      </w:r>
-      <w:bookmarkEnd w:id="10"/>
+        <w:rPr>
+          <w:rFonts w:ascii="Arial" w:hAnsi="Arial" w:cs="Arial"/>
+          <w:color w:val="000000"/>
+          <w:highlight w:val="white"/>
+        </w:rPr>
+        <w:t>)</w:t>
+      </w:r>
+    </w:p>
+    <w:p>
+      <w:pPr>
+        <w:rPr>
+          <w:rFonts w:ascii="Arial" w:hAnsi="Arial" w:cs="Arial"/>
+        </w:rPr>
+      </w:pPr>
     </w:p>
     <w:sectPr>
       <w:footerReference w:type="default" r:id="rId18"/>
@@ -6300,6 +7595,7 @@
           <w:docPartUnique/>
         </w:docPartObj>
       </w:sdtPr>
+      <w:sdtEndPr/>
       <w:sdtContent>
         <w:r>
           <w:rPr>
@@ -7334,8 +8630,8 @@
   <w:abstractNum w:abstractNumId="10" w15:restartNumberingAfterBreak="0">
     <w:nsid w:val="27E249DD"/>
     <w:multiLevelType w:val="hybridMultilevel"/>
-    <w:tmpl w:val="0232B7D2"/>
-    <w:lvl w:ilvl="0" w:tplc="66B83F74">
+    <w:tmpl w:val="BF8CD93C"/>
+    <w:lvl w:ilvl="0" w:tplc="7708D2CA">
       <w:start w:val="3"/>
       <w:numFmt w:val="decimal"/>
       <w:lvlText w:val="%1.2"/>
@@ -7369,14 +8665,17 @@
         <w:ind w:left="3240" w:hanging="180"/>
       </w:pPr>
     </w:lvl>
-    <w:lvl w:ilvl="3" w:tplc="0807000F" w:tentative="1">
-      <w:start w:val="1"/>
+    <w:lvl w:ilvl="3" w:tplc="31C83E4A">
+      <w:start w:val="4"/>
       <w:numFmt w:val="decimal"/>
-      <w:lvlText w:val="%4."/>
+      <w:lvlText w:val="%4.2.1"/>
       <w:lvlJc w:val="left"/>
       <w:pPr>
         <w:ind w:left="3960" w:hanging="360"/>
       </w:pPr>
+      <w:rPr>
+        <w:rFonts w:hint="default"/>
+      </w:rPr>
     </w:lvl>
     <w:lvl w:ilvl="4" w:tplc="08070019" w:tentative="1">
       <w:start w:val="1"/>
@@ -7425,6 +8724,185 @@
     </w:lvl>
   </w:abstractNum>
   <w:abstractNum w:abstractNumId="11" w15:restartNumberingAfterBreak="0">
+    <w:nsid w:val="2AFF39CD"/>
+    <w:multiLevelType w:val="hybridMultilevel"/>
+    <w:tmpl w:val="A6C2D2F6"/>
+    <w:lvl w:ilvl="0" w:tplc="C9508280">
+      <w:start w:val="4"/>
+      <w:numFmt w:val="decimal"/>
+      <w:lvlText w:val="%1.2.2"/>
+      <w:lvlJc w:val="left"/>
+      <w:pPr>
+        <w:ind w:left="1800" w:hanging="360"/>
+      </w:pPr>
+      <w:rPr>
+        <w:rFonts w:ascii="Arial" w:hAnsi="Arial" w:cs="Arial" w:hint="default"/>
+        <w:color w:val="70AD47" w:themeColor="accent6"/>
+      </w:rPr>
+    </w:lvl>
+    <w:lvl w:ilvl="1" w:tplc="08070019" w:tentative="1">
+      <w:start w:val="1"/>
+      <w:numFmt w:val="lowerLetter"/>
+      <w:lvlText w:val="%2."/>
+      <w:lvlJc w:val="left"/>
+      <w:pPr>
+        <w:ind w:left="1440" w:hanging="360"/>
+      </w:pPr>
+    </w:lvl>
+    <w:lvl w:ilvl="2" w:tplc="0807001B" w:tentative="1">
+      <w:start w:val="1"/>
+      <w:numFmt w:val="lowerRoman"/>
+      <w:lvlText w:val="%3."/>
+      <w:lvlJc w:val="right"/>
+      <w:pPr>
+        <w:ind w:left="2160" w:hanging="180"/>
+      </w:pPr>
+    </w:lvl>
+    <w:lvl w:ilvl="3" w:tplc="0807000F" w:tentative="1">
+      <w:start w:val="1"/>
+      <w:numFmt w:val="decimal"/>
+      <w:lvlText w:val="%4."/>
+      <w:lvlJc w:val="left"/>
+      <w:pPr>
+        <w:ind w:left="2880" w:hanging="360"/>
+      </w:pPr>
+    </w:lvl>
+    <w:lvl w:ilvl="4" w:tplc="08070019" w:tentative="1">
+      <w:start w:val="1"/>
+      <w:numFmt w:val="lowerLetter"/>
+      <w:lvlText w:val="%5."/>
+      <w:lvlJc w:val="left"/>
+      <w:pPr>
+        <w:ind w:left="3600" w:hanging="360"/>
+      </w:pPr>
+    </w:lvl>
+    <w:lvl w:ilvl="5" w:tplc="0807001B" w:tentative="1">
+      <w:start w:val="1"/>
+      <w:numFmt w:val="lowerRoman"/>
+      <w:lvlText w:val="%6."/>
+      <w:lvlJc w:val="right"/>
+      <w:pPr>
+        <w:ind w:left="4320" w:hanging="180"/>
+      </w:pPr>
+    </w:lvl>
+    <w:lvl w:ilvl="6" w:tplc="0807000F" w:tentative="1">
+      <w:start w:val="1"/>
+      <w:numFmt w:val="decimal"/>
+      <w:lvlText w:val="%7."/>
+      <w:lvlJc w:val="left"/>
+      <w:pPr>
+        <w:ind w:left="5040" w:hanging="360"/>
+      </w:pPr>
+    </w:lvl>
+    <w:lvl w:ilvl="7" w:tplc="08070019" w:tentative="1">
+      <w:start w:val="1"/>
+      <w:numFmt w:val="lowerLetter"/>
+      <w:lvlText w:val="%8."/>
+      <w:lvlJc w:val="left"/>
+      <w:pPr>
+        <w:ind w:left="5760" w:hanging="360"/>
+      </w:pPr>
+    </w:lvl>
+    <w:lvl w:ilvl="8" w:tplc="0807001B" w:tentative="1">
+      <w:start w:val="1"/>
+      <w:numFmt w:val="lowerRoman"/>
+      <w:lvlText w:val="%9."/>
+      <w:lvlJc w:val="right"/>
+      <w:pPr>
+        <w:ind w:left="6480" w:hanging="180"/>
+      </w:pPr>
+    </w:lvl>
+  </w:abstractNum>
+  <w:abstractNum w:abstractNumId="12" w15:restartNumberingAfterBreak="0">
+    <w:nsid w:val="2BC018C1"/>
+    <w:multiLevelType w:val="hybridMultilevel"/>
+    <w:tmpl w:val="C8481E7C"/>
+    <w:lvl w:ilvl="0" w:tplc="FA147702">
+      <w:start w:val="3"/>
+      <w:numFmt w:val="decimal"/>
+      <w:lvlText w:val="%1.2.1"/>
+      <w:lvlJc w:val="left"/>
+      <w:pPr>
+        <w:ind w:left="720" w:hanging="360"/>
+      </w:pPr>
+      <w:rPr>
+        <w:rFonts w:hint="default"/>
+      </w:rPr>
+    </w:lvl>
+    <w:lvl w:ilvl="1" w:tplc="08070019" w:tentative="1">
+      <w:start w:val="1"/>
+      <w:numFmt w:val="lowerLetter"/>
+      <w:lvlText w:val="%2."/>
+      <w:lvlJc w:val="left"/>
+      <w:pPr>
+        <w:ind w:left="1440" w:hanging="360"/>
+      </w:pPr>
+    </w:lvl>
+    <w:lvl w:ilvl="2" w:tplc="0807001B" w:tentative="1">
+      <w:start w:val="1"/>
+      <w:numFmt w:val="lowerRoman"/>
+      <w:lvlText w:val="%3."/>
+      <w:lvlJc w:val="right"/>
+      <w:pPr>
+        <w:ind w:left="2160" w:hanging="180"/>
+      </w:pPr>
+    </w:lvl>
+    <w:lvl w:ilvl="3" w:tplc="0807000F" w:tentative="1">
+      <w:start w:val="1"/>
+      <w:numFmt w:val="decimal"/>
+      <w:lvlText w:val="%4."/>
+      <w:lvlJc w:val="left"/>
+      <w:pPr>
+        <w:ind w:left="2880" w:hanging="360"/>
+      </w:pPr>
+    </w:lvl>
+    <w:lvl w:ilvl="4" w:tplc="08070019" w:tentative="1">
+      <w:start w:val="1"/>
+      <w:numFmt w:val="lowerLetter"/>
+      <w:lvlText w:val="%5."/>
+      <w:lvlJc w:val="left"/>
+      <w:pPr>
+        <w:ind w:left="3600" w:hanging="360"/>
+      </w:pPr>
+    </w:lvl>
+    <w:lvl w:ilvl="5" w:tplc="0807001B" w:tentative="1">
+      <w:start w:val="1"/>
+      <w:numFmt w:val="lowerRoman"/>
+      <w:lvlText w:val="%6."/>
+      <w:lvlJc w:val="right"/>
+      <w:pPr>
+        <w:ind w:left="4320" w:hanging="180"/>
+      </w:pPr>
+    </w:lvl>
+    <w:lvl w:ilvl="6" w:tplc="0807000F" w:tentative="1">
+      <w:start w:val="1"/>
+      <w:numFmt w:val="decimal"/>
+      <w:lvlText w:val="%7."/>
+      <w:lvlJc w:val="left"/>
+      <w:pPr>
+        <w:ind w:left="5040" w:hanging="360"/>
+      </w:pPr>
+    </w:lvl>
+    <w:lvl w:ilvl="7" w:tplc="08070019" w:tentative="1">
+      <w:start w:val="1"/>
+      <w:numFmt w:val="lowerLetter"/>
+      <w:lvlText w:val="%8."/>
+      <w:lvlJc w:val="left"/>
+      <w:pPr>
+        <w:ind w:left="5760" w:hanging="360"/>
+      </w:pPr>
+    </w:lvl>
+    <w:lvl w:ilvl="8" w:tplc="0807001B" w:tentative="1">
+      <w:start w:val="1"/>
+      <w:numFmt w:val="lowerRoman"/>
+      <w:lvlText w:val="%9."/>
+      <w:lvlJc w:val="right"/>
+      <w:pPr>
+        <w:ind w:left="6480" w:hanging="180"/>
+      </w:pPr>
+    </w:lvl>
+  </w:abstractNum>
+  <w:abstractNum w:abstractNumId="13" w15:restartNumberingAfterBreak="0">
     <w:nsid w:val="2C0571A3"/>
     <w:multiLevelType w:val="hybridMultilevel"/>
     <w:tmpl w:val="58C618CE"/>
@@ -7517,7 +8995,7 @@
       </w:pPr>
     </w:lvl>
   </w:abstractNum>
-  <w:abstractNum w:abstractNumId="12" w15:restartNumberingAfterBreak="0">
+  <w:abstractNum w:abstractNumId="14" w15:restartNumberingAfterBreak="0">
     <w:nsid w:val="2C51652B"/>
     <w:multiLevelType w:val="hybridMultilevel"/>
     <w:tmpl w:val="BBB0BF88"/>
@@ -7610,7 +9088,7 @@
       </w:pPr>
     </w:lvl>
   </w:abstractNum>
-  <w:abstractNum w:abstractNumId="13" w15:restartNumberingAfterBreak="0">
+  <w:abstractNum w:abstractNumId="15" w15:restartNumberingAfterBreak="0">
     <w:nsid w:val="2C921A4C"/>
     <w:multiLevelType w:val="hybridMultilevel"/>
     <w:tmpl w:val="EC0ADBEA"/>
@@ -7723,7 +9201,7 @@
       </w:rPr>
     </w:lvl>
   </w:abstractNum>
-  <w:abstractNum w:abstractNumId="14" w15:restartNumberingAfterBreak="0">
+  <w:abstractNum w:abstractNumId="16" w15:restartNumberingAfterBreak="0">
     <w:nsid w:val="2EBA5FF2"/>
     <w:multiLevelType w:val="hybridMultilevel"/>
     <w:tmpl w:val="23E089B2"/>
@@ -7814,7 +9292,96 @@
       </w:pPr>
     </w:lvl>
   </w:abstractNum>
-  <w:abstractNum w:abstractNumId="15" w15:restartNumberingAfterBreak="0">
+  <w:abstractNum w:abstractNumId="17" w15:restartNumberingAfterBreak="0">
+    <w:nsid w:val="410B091E"/>
+    <w:multiLevelType w:val="hybridMultilevel"/>
+    <w:tmpl w:val="F522E2D0"/>
+    <w:lvl w:ilvl="0" w:tplc="19924FD8">
+      <w:start w:val="3"/>
+      <w:numFmt w:val="decimal"/>
+      <w:lvlText w:val="%1.2.2"/>
+      <w:lvlJc w:val="left"/>
+      <w:pPr>
+        <w:ind w:left="720" w:hanging="360"/>
+      </w:pPr>
+      <w:rPr>
+        <w:rFonts w:hint="default"/>
+      </w:rPr>
+    </w:lvl>
+    <w:lvl w:ilvl="1" w:tplc="08070019" w:tentative="1">
+      <w:start w:val="1"/>
+      <w:numFmt w:val="lowerLetter"/>
+      <w:lvlText w:val="%2."/>
+      <w:lvlJc w:val="left"/>
+      <w:pPr>
+        <w:ind w:left="1440" w:hanging="360"/>
+      </w:pPr>
+    </w:lvl>
+    <w:lvl w:ilvl="2" w:tplc="0807001B" w:tentative="1">
+      <w:start w:val="1"/>
+      <w:numFmt w:val="lowerRoman"/>
+      <w:lvlText w:val="%3."/>
+      <w:lvlJc w:val="right"/>
+      <w:pPr>
+        <w:ind w:left="2160" w:hanging="180"/>
+      </w:pPr>
+    </w:lvl>
+    <w:lvl w:ilvl="3" w:tplc="0807000F" w:tentative="1">
+      <w:start w:val="1"/>
+      <w:numFmt w:val="decimal"/>
+      <w:lvlText w:val="%4."/>
+      <w:lvlJc w:val="left"/>
+      <w:pPr>
+        <w:ind w:left="2880" w:hanging="360"/>
+      </w:pPr>
+    </w:lvl>
+    <w:lvl w:ilvl="4" w:tplc="08070019" w:tentative="1">
+      <w:start w:val="1"/>
+      <w:numFmt w:val="lowerLetter"/>
+      <w:lvlText w:val="%5."/>
+      <w:lvlJc w:val="left"/>
+      <w:pPr>
+        <w:ind w:left="3600" w:hanging="360"/>
+      </w:pPr>
+    </w:lvl>
+    <w:lvl w:ilvl="5" w:tplc="0807001B" w:tentative="1">
+      <w:start w:val="1"/>
+      <w:numFmt w:val="lowerRoman"/>
+      <w:lvlText w:val="%6."/>
+      <w:lvlJc w:val="right"/>
+      <w:pPr>
+        <w:ind w:left="4320" w:hanging="180"/>
+      </w:pPr>
+    </w:lvl>
+    <w:lvl w:ilvl="6" w:tplc="0807000F" w:tentative="1">
+      <w:start w:val="1"/>
+      <w:numFmt w:val="decimal"/>
+      <w:lvlText w:val="%7."/>
+      <w:lvlJc w:val="left"/>
+      <w:pPr>
+        <w:ind w:left="5040" w:hanging="360"/>
+      </w:pPr>
+    </w:lvl>
+    <w:lvl w:ilvl="7" w:tplc="08070019" w:tentative="1">
+      <w:start w:val="1"/>
+      <w:numFmt w:val="lowerLetter"/>
+      <w:lvlText w:val="%8."/>
+      <w:lvlJc w:val="left"/>
+      <w:pPr>
+        <w:ind w:left="5760" w:hanging="360"/>
+      </w:pPr>
+    </w:lvl>
+    <w:lvl w:ilvl="8" w:tplc="0807001B" w:tentative="1">
+      <w:start w:val="1"/>
+      <w:numFmt w:val="lowerRoman"/>
+      <w:lvlText w:val="%9."/>
+      <w:lvlJc w:val="right"/>
+      <w:pPr>
+        <w:ind w:left="6480" w:hanging="180"/>
+      </w:pPr>
+    </w:lvl>
+  </w:abstractNum>
+  <w:abstractNum w:abstractNumId="18" w15:restartNumberingAfterBreak="0">
     <w:nsid w:val="45CF4E88"/>
     <w:multiLevelType w:val="hybridMultilevel"/>
     <w:tmpl w:val="64686852"/>
@@ -7905,7 +9472,7 @@
       </w:pPr>
     </w:lvl>
   </w:abstractNum>
-  <w:abstractNum w:abstractNumId="16" w15:restartNumberingAfterBreak="0">
+  <w:abstractNum w:abstractNumId="19" w15:restartNumberingAfterBreak="0">
     <w:nsid w:val="5B11703F"/>
     <w:multiLevelType w:val="hybridMultilevel"/>
     <w:tmpl w:val="B20873FC"/>
@@ -7998,7 +9565,7 @@
       </w:pPr>
     </w:lvl>
   </w:abstractNum>
-  <w:abstractNum w:abstractNumId="17" w15:restartNumberingAfterBreak="0">
+  <w:abstractNum w:abstractNumId="20" w15:restartNumberingAfterBreak="0">
     <w:nsid w:val="5C3C427B"/>
     <w:multiLevelType w:val="hybridMultilevel"/>
     <w:tmpl w:val="4016F890"/>
@@ -8111,7 +9678,7 @@
       </w:rPr>
     </w:lvl>
   </w:abstractNum>
-  <w:abstractNum w:abstractNumId="18" w15:restartNumberingAfterBreak="0">
+  <w:abstractNum w:abstractNumId="21" w15:restartNumberingAfterBreak="0">
     <w:nsid w:val="68C5250F"/>
     <w:multiLevelType w:val="hybridMultilevel"/>
     <w:tmpl w:val="DDACB4A0"/>
@@ -8200,7 +9767,7 @@
       </w:pPr>
     </w:lvl>
   </w:abstractNum>
-  <w:abstractNum w:abstractNumId="19" w15:restartNumberingAfterBreak="0">
+  <w:abstractNum w:abstractNumId="22" w15:restartNumberingAfterBreak="0">
     <w:nsid w:val="692E6717"/>
     <w:multiLevelType w:val="hybridMultilevel"/>
     <w:tmpl w:val="498263C0"/>
@@ -8289,7 +9856,7 @@
       </w:pPr>
     </w:lvl>
   </w:abstractNum>
-  <w:abstractNum w:abstractNumId="20" w15:restartNumberingAfterBreak="0">
+  <w:abstractNum w:abstractNumId="23" w15:restartNumberingAfterBreak="0">
     <w:nsid w:val="6C5E1004"/>
     <w:multiLevelType w:val="hybridMultilevel"/>
     <w:tmpl w:val="539E6B72"/>
@@ -8378,7 +9945,7 @@
       </w:pPr>
     </w:lvl>
   </w:abstractNum>
-  <w:abstractNum w:abstractNumId="21" w15:restartNumberingAfterBreak="0">
+  <w:abstractNum w:abstractNumId="24" w15:restartNumberingAfterBreak="0">
     <w:nsid w:val="6F99194B"/>
     <w:multiLevelType w:val="hybridMultilevel"/>
     <w:tmpl w:val="FEBE656C"/>
@@ -8467,7 +10034,7 @@
       </w:pPr>
     </w:lvl>
   </w:abstractNum>
-  <w:abstractNum w:abstractNumId="22" w15:restartNumberingAfterBreak="0">
+  <w:abstractNum w:abstractNumId="25" w15:restartNumberingAfterBreak="0">
     <w:nsid w:val="74CF7D3A"/>
     <w:multiLevelType w:val="hybridMultilevel"/>
     <w:tmpl w:val="B96ABDF2"/>
@@ -8556,7 +10123,96 @@
       </w:pPr>
     </w:lvl>
   </w:abstractNum>
-  <w:abstractNum w:abstractNumId="23" w15:restartNumberingAfterBreak="0">
+  <w:abstractNum w:abstractNumId="26" w15:restartNumberingAfterBreak="0">
+    <w:nsid w:val="79503D9C"/>
+    <w:multiLevelType w:val="hybridMultilevel"/>
+    <w:tmpl w:val="99DC3BA4"/>
+    <w:lvl w:ilvl="0" w:tplc="12E2EA62">
+      <w:start w:val="2"/>
+      <w:numFmt w:val="decimal"/>
+      <w:lvlText w:val="%1.2"/>
+      <w:lvlJc w:val="left"/>
+      <w:pPr>
+        <w:ind w:left="720" w:hanging="360"/>
+      </w:pPr>
+      <w:rPr>
+        <w:rFonts w:hint="default"/>
+      </w:rPr>
+    </w:lvl>
+    <w:lvl w:ilvl="1" w:tplc="08070019" w:tentative="1">
+      <w:start w:val="1"/>
+      <w:numFmt w:val="lowerLetter"/>
+      <w:lvlText w:val="%2."/>
+      <w:lvlJc w:val="left"/>
+      <w:pPr>
+        <w:ind w:left="1440" w:hanging="360"/>
+      </w:pPr>
+    </w:lvl>
+    <w:lvl w:ilvl="2" w:tplc="0807001B" w:tentative="1">
+      <w:start w:val="1"/>
+      <w:numFmt w:val="lowerRoman"/>
+      <w:lvlText w:val="%3."/>
+      <w:lvlJc w:val="right"/>
+      <w:pPr>
+        <w:ind w:left="2160" w:hanging="180"/>
+      </w:pPr>
+    </w:lvl>
+    <w:lvl w:ilvl="3" w:tplc="0807000F" w:tentative="1">
+      <w:start w:val="1"/>
+      <w:numFmt w:val="decimal"/>
+      <w:lvlText w:val="%4."/>
+      <w:lvlJc w:val="left"/>
+      <w:pPr>
+        <w:ind w:left="2880" w:hanging="360"/>
+      </w:pPr>
+    </w:lvl>
+    <w:lvl w:ilvl="4" w:tplc="08070019" w:tentative="1">
+      <w:start w:val="1"/>
+      <w:numFmt w:val="lowerLetter"/>
+      <w:lvlText w:val="%5."/>
+      <w:lvlJc w:val="left"/>
+      <w:pPr>
+        <w:ind w:left="3600" w:hanging="360"/>
+      </w:pPr>
+    </w:lvl>
+    <w:lvl w:ilvl="5" w:tplc="0807001B" w:tentative="1">
+      <w:start w:val="1"/>
+      <w:numFmt w:val="lowerRoman"/>
+      <w:lvlText w:val="%6."/>
+      <w:lvlJc w:val="right"/>
+      <w:pPr>
+        <w:ind w:left="4320" w:hanging="180"/>
+      </w:pPr>
+    </w:lvl>
+    <w:lvl w:ilvl="6" w:tplc="0807000F" w:tentative="1">
+      <w:start w:val="1"/>
+      <w:numFmt w:val="decimal"/>
+      <w:lvlText w:val="%7."/>
+      <w:lvlJc w:val="left"/>
+      <w:pPr>
+        <w:ind w:left="5040" w:hanging="360"/>
+      </w:pPr>
+    </w:lvl>
+    <w:lvl w:ilvl="7" w:tplc="08070019" w:tentative="1">
+      <w:start w:val="1"/>
+      <w:numFmt w:val="lowerLetter"/>
+      <w:lvlText w:val="%8."/>
+      <w:lvlJc w:val="left"/>
+      <w:pPr>
+        <w:ind w:left="5760" w:hanging="360"/>
+      </w:pPr>
+    </w:lvl>
+    <w:lvl w:ilvl="8" w:tplc="0807001B" w:tentative="1">
+      <w:start w:val="1"/>
+      <w:numFmt w:val="lowerRoman"/>
+      <w:lvlText w:val="%9."/>
+      <w:lvlJc w:val="right"/>
+      <w:pPr>
+        <w:ind w:left="6480" w:hanging="180"/>
+      </w:pPr>
+    </w:lvl>
+  </w:abstractNum>
+  <w:abstractNum w:abstractNumId="27" w15:restartNumberingAfterBreak="0">
     <w:nsid w:val="7B204D53"/>
     <w:multiLevelType w:val="hybridMultilevel"/>
     <w:tmpl w:val="3012AAEA"/>
@@ -8651,13 +10307,13 @@
     <w:abstractNumId w:val="1"/>
   </w:num>
   <w:num w:numId="2">
-    <w:abstractNumId w:val="17"/>
+    <w:abstractNumId w:val="20"/>
   </w:num>
   <w:num w:numId="3">
-    <w:abstractNumId w:val="13"/>
+    <w:abstractNumId w:val="15"/>
   </w:num>
   <w:num w:numId="4">
-    <w:abstractNumId w:val="18"/>
+    <w:abstractNumId w:val="21"/>
   </w:num>
   <w:num w:numId="5">
     <w:abstractNumId w:val="9"/>
@@ -8666,7 +10322,7 @@
     <w:abstractNumId w:val="4"/>
   </w:num>
   <w:num w:numId="7">
-    <w:abstractNumId w:val="22"/>
+    <w:abstractNumId w:val="25"/>
   </w:num>
   <w:num w:numId="8">
     <w:abstractNumId w:val="6"/>
@@ -8678,10 +10334,10 @@
     <w:abstractNumId w:val="5"/>
   </w:num>
   <w:num w:numId="11">
-    <w:abstractNumId w:val="19"/>
+    <w:abstractNumId w:val="22"/>
   </w:num>
   <w:num w:numId="12">
-    <w:abstractNumId w:val="20"/>
+    <w:abstractNumId w:val="23"/>
   </w:num>
   <w:num w:numId="13">
     <w:abstractNumId w:val="8"/>
@@ -8690,22 +10346,22 @@
     <w:abstractNumId w:val="7"/>
   </w:num>
   <w:num w:numId="15">
-    <w:abstractNumId w:val="23"/>
+    <w:abstractNumId w:val="27"/>
   </w:num>
   <w:num w:numId="16">
     <w:abstractNumId w:val="2"/>
   </w:num>
   <w:num w:numId="17">
-    <w:abstractNumId w:val="14"/>
+    <w:abstractNumId w:val="16"/>
   </w:num>
   <w:num w:numId="18">
-    <w:abstractNumId w:val="15"/>
+    <w:abstractNumId w:val="18"/>
   </w:num>
   <w:num w:numId="19">
-    <w:abstractNumId w:val="16"/>
+    <w:abstractNumId w:val="19"/>
   </w:num>
   <w:num w:numId="20">
-    <w:abstractNumId w:val="12"/>
+    <w:abstractNumId w:val="14"/>
   </w:num>
   <w:num w:numId="21">
     <w:abstractNumId w:val="3"/>
@@ -8714,10 +10370,22 @@
     <w:abstractNumId w:val="10"/>
   </w:num>
   <w:num w:numId="23">
-    <w:abstractNumId w:val="11"/>
+    <w:abstractNumId w:val="13"/>
   </w:num>
   <w:num w:numId="24">
-    <w:abstractNumId w:val="21"/>
+    <w:abstractNumId w:val="24"/>
+  </w:num>
+  <w:num w:numId="25">
+    <w:abstractNumId w:val="26"/>
+  </w:num>
+  <w:num w:numId="26">
+    <w:abstractNumId w:val="12"/>
+  </w:num>
+  <w:num w:numId="27">
+    <w:abstractNumId w:val="17"/>
+  </w:num>
+  <w:num w:numId="28">
+    <w:abstractNumId w:val="11"/>
   </w:num>
 </w:numbering>
 </file>
@@ -9171,7 +10839,6 @@
     <w:next w:val="Standard"/>
     <w:link w:val="berschrift3Zchn"/>
     <w:uiPriority w:val="9"/>
-    <w:semiHidden/>
     <w:unhideWhenUsed/>
     <w:qFormat/>
     <w:rsid w:val="00CE1FCC"/>
@@ -9476,7 +11143,6 @@
     <w:basedOn w:val="Absatz-Standardschriftart"/>
     <w:link w:val="berschrift3"/>
     <w:uiPriority w:val="9"/>
-    <w:semiHidden/>
     <w:rsid w:val="00CE1FCC"/>
     <w:rPr>
       <w:rFonts w:asciiTheme="majorHAnsi" w:eastAsiaTheme="majorEastAsia" w:hAnsiTheme="majorHAnsi" w:cstheme="majorBidi"/>
@@ -9824,6 +11490,19 @@
       <w:ind w:left="220"/>
     </w:pPr>
   </w:style>
+  <w:style w:type="paragraph" w:styleId="Verzeichnis3">
+    <w:name w:val="toc 3"/>
+    <w:basedOn w:val="Standard"/>
+    <w:next w:val="Standard"/>
+    <w:autoRedefine/>
+    <w:uiPriority w:val="39"/>
+    <w:unhideWhenUsed/>
+    <w:rsid w:val="005E499E"/>
+    <w:pPr>
+      <w:spacing w:after="100"/>
+      <w:ind w:left="440"/>
+    </w:pPr>
+  </w:style>
 </w:styles>
 </file>
 

</xml_diff>